<commit_message>
Final Design Phase Update
This is the final update before the Design phase of this project is due
</commit_message>
<xml_diff>
--- a/Part 2/MP_P2_D1.docx
+++ b/Part 2/MP_P2_D1.docx
@@ -78,7 +78,7 @@
             <w:rPr>
               <w:noProof/>
             </w:rPr>
-            <w:instrText xml:space="preserve"> PAGEREF _Toc288754011 \h </w:instrText>
+            <w:instrText xml:space="preserve"> PAGEREF _Toc289079017 \h </w:instrText>
           </w:r>
           <w:r>
             <w:rPr>
@@ -140,7 +140,7 @@
             <w:rPr>
               <w:noProof/>
             </w:rPr>
-            <w:instrText xml:space="preserve"> PAGEREF _Toc288754012 \h </w:instrText>
+            <w:instrText xml:space="preserve"> PAGEREF _Toc289079018 \h </w:instrText>
           </w:r>
           <w:r>
             <w:rPr>
@@ -201,7 +201,7 @@
             <w:rPr>
               <w:noProof/>
             </w:rPr>
-            <w:instrText xml:space="preserve"> PAGEREF _Toc288754013 \h </w:instrText>
+            <w:instrText xml:space="preserve"> PAGEREF _Toc289079019 \h </w:instrText>
           </w:r>
           <w:r>
             <w:rPr>
@@ -219,6 +219,67 @@
               <w:noProof/>
             </w:rPr>
             <w:t>11</w:t>
+          </w:r>
+          <w:r>
+            <w:rPr>
+              <w:noProof/>
+            </w:rPr>
+            <w:fldChar w:fldCharType="end"/>
+          </w:r>
+        </w:p>
+        <w:p>
+          <w:pPr>
+            <w:pStyle w:val="TOC2"/>
+            <w:tabs>
+              <w:tab w:val="right" w:leader="dot" w:pos="10450"/>
+            </w:tabs>
+            <w:rPr>
+              <w:noProof/>
+              <w:sz w:val="24"/>
+              <w:szCs w:val="24"/>
+              <w:lang w:val="en-AU" w:eastAsia="ja-JP"/>
+            </w:rPr>
+          </w:pPr>
+          <w:r>
+            <w:rPr>
+              <w:noProof/>
+            </w:rPr>
+            <w:t>Context Diagram</w:t>
+          </w:r>
+          <w:r>
+            <w:rPr>
+              <w:noProof/>
+            </w:rPr>
+            <w:tab/>
+          </w:r>
+          <w:r>
+            <w:rPr>
+              <w:noProof/>
+            </w:rPr>
+            <w:fldChar w:fldCharType="begin"/>
+          </w:r>
+          <w:r>
+            <w:rPr>
+              <w:noProof/>
+            </w:rPr>
+            <w:instrText xml:space="preserve"> PAGEREF _Toc289079020 \h </w:instrText>
+          </w:r>
+          <w:r>
+            <w:rPr>
+              <w:noProof/>
+            </w:rPr>
+          </w:r>
+          <w:r>
+            <w:rPr>
+              <w:noProof/>
+            </w:rPr>
+            <w:fldChar w:fldCharType="separate"/>
+          </w:r>
+          <w:r>
+            <w:rPr>
+              <w:noProof/>
+            </w:rPr>
+            <w:t>13</w:t>
           </w:r>
           <w:r>
             <w:rPr>
@@ -262,7 +323,7 @@
             <w:rPr>
               <w:noProof/>
             </w:rPr>
-            <w:instrText xml:space="preserve"> PAGEREF _Toc288754014 \h </w:instrText>
+            <w:instrText xml:space="preserve"> PAGEREF _Toc289079021 \h </w:instrText>
           </w:r>
           <w:r>
             <w:rPr>
@@ -279,7 +340,7 @@
             <w:rPr>
               <w:noProof/>
             </w:rPr>
-            <w:t>13</w:t>
+            <w:t>14</w:t>
           </w:r>
           <w:r>
             <w:rPr>
@@ -323,7 +384,7 @@
             <w:rPr>
               <w:noProof/>
             </w:rPr>
-            <w:instrText xml:space="preserve"> PAGEREF _Toc288754015 \h </w:instrText>
+            <w:instrText xml:space="preserve"> PAGEREF _Toc289079022 \h </w:instrText>
           </w:r>
           <w:r>
             <w:rPr>
@@ -340,7 +401,7 @@
             <w:rPr>
               <w:noProof/>
             </w:rPr>
-            <w:t>14</w:t>
+            <w:t>16</w:t>
           </w:r>
           <w:r>
             <w:rPr>
@@ -384,7 +445,7 @@
             <w:rPr>
               <w:noProof/>
             </w:rPr>
-            <w:instrText xml:space="preserve"> PAGEREF _Toc288754016 \h </w:instrText>
+            <w:instrText xml:space="preserve"> PAGEREF _Toc289079023 \h </w:instrText>
           </w:r>
           <w:r>
             <w:rPr>
@@ -401,7 +462,68 @@
             <w:rPr>
               <w:noProof/>
             </w:rPr>
-            <w:t>15</w:t>
+            <w:t>17</w:t>
+          </w:r>
+          <w:r>
+            <w:rPr>
+              <w:noProof/>
+            </w:rPr>
+            <w:fldChar w:fldCharType="end"/>
+          </w:r>
+        </w:p>
+        <w:p>
+          <w:pPr>
+            <w:pStyle w:val="TOC2"/>
+            <w:tabs>
+              <w:tab w:val="right" w:leader="dot" w:pos="10450"/>
+            </w:tabs>
+            <w:rPr>
+              <w:noProof/>
+              <w:sz w:val="24"/>
+              <w:szCs w:val="24"/>
+              <w:lang w:val="en-AU" w:eastAsia="ja-JP"/>
+            </w:rPr>
+          </w:pPr>
+          <w:r>
+            <w:rPr>
+              <w:noProof/>
+            </w:rPr>
+            <w:t>Gantt Chart</w:t>
+          </w:r>
+          <w:r>
+            <w:rPr>
+              <w:noProof/>
+            </w:rPr>
+            <w:tab/>
+          </w:r>
+          <w:r>
+            <w:rPr>
+              <w:noProof/>
+            </w:rPr>
+            <w:fldChar w:fldCharType="begin"/>
+          </w:r>
+          <w:r>
+            <w:rPr>
+              <w:noProof/>
+            </w:rPr>
+            <w:instrText xml:space="preserve"> PAGEREF _Toc289079024 \h </w:instrText>
+          </w:r>
+          <w:r>
+            <w:rPr>
+              <w:noProof/>
+            </w:rPr>
+          </w:r>
+          <w:r>
+            <w:rPr>
+              <w:noProof/>
+            </w:rPr>
+            <w:fldChar w:fldCharType="separate"/>
+          </w:r>
+          <w:r>
+            <w:rPr>
+              <w:noProof/>
+            </w:rPr>
+            <w:t>18</w:t>
           </w:r>
           <w:r>
             <w:rPr>
@@ -446,7 +568,7 @@
             <w:rPr>
               <w:noProof/>
             </w:rPr>
-            <w:instrText xml:space="preserve"> PAGEREF _Toc288754017 \h </w:instrText>
+            <w:instrText xml:space="preserve"> PAGEREF _Toc289079025 \h </w:instrText>
           </w:r>
           <w:r>
             <w:rPr>
@@ -463,7 +585,7 @@
             <w:rPr>
               <w:noProof/>
             </w:rPr>
-            <w:t>15</w:t>
+            <w:t>19</w:t>
           </w:r>
           <w:r>
             <w:rPr>
@@ -507,7 +629,7 @@
             <w:rPr>
               <w:noProof/>
             </w:rPr>
-            <w:instrText xml:space="preserve"> PAGEREF _Toc288754018 \h </w:instrText>
+            <w:instrText xml:space="preserve"> PAGEREF _Toc289079026 \h </w:instrText>
           </w:r>
           <w:r>
             <w:rPr>
@@ -524,7 +646,7 @@
             <w:rPr>
               <w:noProof/>
             </w:rPr>
-            <w:t>15</w:t>
+            <w:t>19</w:t>
           </w:r>
           <w:r>
             <w:rPr>
@@ -551,7 +673,7 @@
               <w:noProof/>
               <w:lang w:val="en-AU"/>
             </w:rPr>
-            <w:t>Communication with executives</w:t>
+            <w:t>Communication with Executives and Students</w:t>
           </w:r>
           <w:r>
             <w:rPr>
@@ -569,7 +691,7 @@
             <w:rPr>
               <w:noProof/>
             </w:rPr>
-            <w:instrText xml:space="preserve"> PAGEREF _Toc288754019 \h </w:instrText>
+            <w:instrText xml:space="preserve"> PAGEREF _Toc289079027 \h </w:instrText>
           </w:r>
           <w:r>
             <w:rPr>
@@ -586,7 +708,7 @@
             <w:rPr>
               <w:noProof/>
             </w:rPr>
-            <w:t>20</w:t>
+            <w:t>24</w:t>
           </w:r>
           <w:r>
             <w:rPr>
@@ -631,7 +753,7 @@
             <w:rPr>
               <w:noProof/>
             </w:rPr>
-            <w:instrText xml:space="preserve"> PAGEREF _Toc288754020 \h </w:instrText>
+            <w:instrText xml:space="preserve"> PAGEREF _Toc289079028 \h </w:instrText>
           </w:r>
           <w:r>
             <w:rPr>
@@ -648,7 +770,7 @@
             <w:rPr>
               <w:noProof/>
             </w:rPr>
-            <w:t>21</w:t>
+            <w:t>25</w:t>
           </w:r>
           <w:r>
             <w:rPr>
@@ -674,7 +796,7 @@
             <w:rPr>
               <w:noProof/>
             </w:rPr>
-            <w:t>Authenticate:</w:t>
+            <w:t>Authenticate</w:t>
           </w:r>
           <w:r>
             <w:rPr>
@@ -692,7 +814,7 @@
             <w:rPr>
               <w:noProof/>
             </w:rPr>
-            <w:instrText xml:space="preserve"> PAGEREF _Toc288754021 \h </w:instrText>
+            <w:instrText xml:space="preserve"> PAGEREF _Toc289079029 \h </w:instrText>
           </w:r>
           <w:r>
             <w:rPr>
@@ -709,7 +831,7 @@
             <w:rPr>
               <w:noProof/>
             </w:rPr>
-            <w:t>21</w:t>
+            <w:t>25</w:t>
           </w:r>
           <w:r>
             <w:rPr>
@@ -735,7 +857,7 @@
             <w:rPr>
               <w:noProof/>
             </w:rPr>
-            <w:t>Exit:</w:t>
+            <w:t>Get Raw Student Data</w:t>
           </w:r>
           <w:r>
             <w:rPr>
@@ -753,7 +875,7 @@
             <w:rPr>
               <w:noProof/>
             </w:rPr>
-            <w:instrText xml:space="preserve"> PAGEREF _Toc288754022 \h </w:instrText>
+            <w:instrText xml:space="preserve"> PAGEREF _Toc289079030 \h </w:instrText>
           </w:r>
           <w:r>
             <w:rPr>
@@ -770,7 +892,7 @@
             <w:rPr>
               <w:noProof/>
             </w:rPr>
-            <w:t>21</w:t>
+            <w:t>25</w:t>
           </w:r>
           <w:r>
             <w:rPr>
@@ -796,7 +918,7 @@
             <w:rPr>
               <w:noProof/>
             </w:rPr>
-            <w:t>Shutdown:</w:t>
+            <w:t>Trouble Shooting</w:t>
           </w:r>
           <w:r>
             <w:rPr>
@@ -814,7 +936,7 @@
             <w:rPr>
               <w:noProof/>
             </w:rPr>
-            <w:instrText xml:space="preserve"> PAGEREF _Toc288754023 \h </w:instrText>
+            <w:instrText xml:space="preserve"> PAGEREF _Toc289079031 \h </w:instrText>
           </w:r>
           <w:r>
             <w:rPr>
@@ -831,7 +953,7 @@
             <w:rPr>
               <w:noProof/>
             </w:rPr>
-            <w:t>21</w:t>
+            <w:t>25</w:t>
           </w:r>
           <w:r>
             <w:rPr>
@@ -857,7 +979,7 @@
             <w:rPr>
               <w:noProof/>
             </w:rPr>
-            <w:t>Get Raw Student Data:</w:t>
+            <w:t>Check Calendar</w:t>
           </w:r>
           <w:r>
             <w:rPr>
@@ -875,7 +997,7 @@
             <w:rPr>
               <w:noProof/>
             </w:rPr>
-            <w:instrText xml:space="preserve"> PAGEREF _Toc288754024 \h </w:instrText>
+            <w:instrText xml:space="preserve"> PAGEREF _Toc289079032 \h </w:instrText>
           </w:r>
           <w:r>
             <w:rPr>
@@ -892,129 +1014,7 @@
             <w:rPr>
               <w:noProof/>
             </w:rPr>
-            <w:t>22</w:t>
-          </w:r>
-          <w:r>
-            <w:rPr>
-              <w:noProof/>
-            </w:rPr>
-            <w:fldChar w:fldCharType="end"/>
-          </w:r>
-        </w:p>
-        <w:p>
-          <w:pPr>
-            <w:pStyle w:val="TOC2"/>
-            <w:tabs>
-              <w:tab w:val="right" w:leader="dot" w:pos="10450"/>
-            </w:tabs>
-            <w:rPr>
-              <w:noProof/>
-              <w:sz w:val="24"/>
-              <w:szCs w:val="24"/>
-              <w:lang w:val="en-AU" w:eastAsia="ja-JP"/>
-            </w:rPr>
-          </w:pPr>
-          <w:r>
-            <w:rPr>
-              <w:noProof/>
-            </w:rPr>
-            <w:t>Trouble Shooting:</w:t>
-          </w:r>
-          <w:r>
-            <w:rPr>
-              <w:noProof/>
-            </w:rPr>
-            <w:tab/>
-          </w:r>
-          <w:r>
-            <w:rPr>
-              <w:noProof/>
-            </w:rPr>
-            <w:fldChar w:fldCharType="begin"/>
-          </w:r>
-          <w:r>
-            <w:rPr>
-              <w:noProof/>
-            </w:rPr>
-            <w:instrText xml:space="preserve"> PAGEREF _Toc288754025 \h </w:instrText>
-          </w:r>
-          <w:r>
-            <w:rPr>
-              <w:noProof/>
-            </w:rPr>
-          </w:r>
-          <w:r>
-            <w:rPr>
-              <w:noProof/>
-            </w:rPr>
-            <w:fldChar w:fldCharType="separate"/>
-          </w:r>
-          <w:r>
-            <w:rPr>
-              <w:noProof/>
-            </w:rPr>
-            <w:t>22</w:t>
-          </w:r>
-          <w:r>
-            <w:rPr>
-              <w:noProof/>
-            </w:rPr>
-            <w:fldChar w:fldCharType="end"/>
-          </w:r>
-        </w:p>
-        <w:p>
-          <w:pPr>
-            <w:pStyle w:val="TOC2"/>
-            <w:tabs>
-              <w:tab w:val="right" w:leader="dot" w:pos="10450"/>
-            </w:tabs>
-            <w:rPr>
-              <w:noProof/>
-              <w:sz w:val="24"/>
-              <w:szCs w:val="24"/>
-              <w:lang w:val="en-AU" w:eastAsia="ja-JP"/>
-            </w:rPr>
-          </w:pPr>
-          <w:r>
-            <w:rPr>
-              <w:noProof/>
-            </w:rPr>
-            <w:t>Check Calendar:</w:t>
-          </w:r>
-          <w:r>
-            <w:rPr>
-              <w:noProof/>
-            </w:rPr>
-            <w:tab/>
-          </w:r>
-          <w:r>
-            <w:rPr>
-              <w:noProof/>
-            </w:rPr>
-            <w:fldChar w:fldCharType="begin"/>
-          </w:r>
-          <w:r>
-            <w:rPr>
-              <w:noProof/>
-            </w:rPr>
-            <w:instrText xml:space="preserve"> PAGEREF _Toc288754026 \h </w:instrText>
-          </w:r>
-          <w:r>
-            <w:rPr>
-              <w:noProof/>
-            </w:rPr>
-          </w:r>
-          <w:r>
-            <w:rPr>
-              <w:noProof/>
-            </w:rPr>
-            <w:fldChar w:fldCharType="separate"/>
-          </w:r>
-          <w:r>
-            <w:rPr>
-              <w:noProof/>
-            </w:rPr>
-            <w:t>22</w:t>
+            <w:t>25</w:t>
           </w:r>
           <w:r>
             <w:rPr>
@@ -1058,7 +1058,7 @@
             <w:rPr>
               <w:noProof/>
             </w:rPr>
-            <w:instrText xml:space="preserve"> PAGEREF _Toc288754027 \h </w:instrText>
+            <w:instrText xml:space="preserve"> PAGEREF _Toc289079033 \h </w:instrText>
           </w:r>
           <w:r>
             <w:rPr>
@@ -1075,7 +1075,7 @@
             <w:rPr>
               <w:noProof/>
             </w:rPr>
-            <w:t>22</w:t>
+            <w:t>26</w:t>
           </w:r>
           <w:r>
             <w:rPr>
@@ -1119,7 +1119,7 @@
             <w:rPr>
               <w:noProof/>
             </w:rPr>
-            <w:instrText xml:space="preserve"> PAGEREF _Toc288754028 \h </w:instrText>
+            <w:instrText xml:space="preserve"> PAGEREF _Toc289079034 \h </w:instrText>
           </w:r>
           <w:r>
             <w:rPr>
@@ -1136,7 +1136,7 @@
             <w:rPr>
               <w:noProof/>
             </w:rPr>
-            <w:t>22</w:t>
+            <w:t>26</w:t>
           </w:r>
           <w:r>
             <w:rPr>
@@ -1180,7 +1180,7 @@
             <w:rPr>
               <w:noProof/>
             </w:rPr>
-            <w:instrText xml:space="preserve"> PAGEREF _Toc288754029 \h </w:instrText>
+            <w:instrText xml:space="preserve"> PAGEREF _Toc289079035 \h </w:instrText>
           </w:r>
           <w:r>
             <w:rPr>
@@ -1197,7 +1197,7 @@
             <w:rPr>
               <w:noProof/>
             </w:rPr>
-            <w:t>23</w:t>
+            <w:t>26</w:t>
           </w:r>
           <w:r>
             <w:rPr>
@@ -1241,7 +1241,7 @@
             <w:rPr>
               <w:noProof/>
             </w:rPr>
-            <w:instrText xml:space="preserve"> PAGEREF _Toc288754030 \h </w:instrText>
+            <w:instrText xml:space="preserve"> PAGEREF _Toc289079036 \h </w:instrText>
           </w:r>
           <w:r>
             <w:rPr>
@@ -1258,7 +1258,7 @@
             <w:rPr>
               <w:noProof/>
             </w:rPr>
-            <w:t>23</w:t>
+            <w:t>26</w:t>
           </w:r>
           <w:r>
             <w:rPr>
@@ -1303,7 +1303,7 @@
             <w:rPr>
               <w:noProof/>
             </w:rPr>
-            <w:instrText xml:space="preserve"> PAGEREF _Toc288754031 \h </w:instrText>
+            <w:instrText xml:space="preserve"> PAGEREF _Toc289079037 \h </w:instrText>
           </w:r>
           <w:r>
             <w:rPr>
@@ -1320,7 +1320,7 @@
             <w:rPr>
               <w:noProof/>
             </w:rPr>
-            <w:t>23</w:t>
+            <w:t>27</w:t>
           </w:r>
           <w:r>
             <w:rPr>
@@ -1365,7 +1365,7 @@
             <w:rPr>
               <w:noProof/>
             </w:rPr>
-            <w:instrText xml:space="preserve"> PAGEREF _Toc288754032 \h </w:instrText>
+            <w:instrText xml:space="preserve"> PAGEREF _Toc289079038 \h </w:instrText>
           </w:r>
           <w:r>
             <w:rPr>
@@ -1382,7 +1382,7 @@
             <w:rPr>
               <w:noProof/>
             </w:rPr>
-            <w:t>23</w:t>
+            <w:t>27</w:t>
           </w:r>
           <w:r>
             <w:rPr>
@@ -1427,7 +1427,7 @@
             <w:rPr>
               <w:noProof/>
             </w:rPr>
-            <w:instrText xml:space="preserve"> PAGEREF _Toc288754033 \h </w:instrText>
+            <w:instrText xml:space="preserve"> PAGEREF _Toc289079039 \h </w:instrText>
           </w:r>
           <w:r>
             <w:rPr>
@@ -1444,7 +1444,7 @@
             <w:rPr>
               <w:noProof/>
             </w:rPr>
-            <w:t>23</w:t>
+            <w:t>27</w:t>
           </w:r>
           <w:r>
             <w:rPr>
@@ -1489,7 +1489,7 @@
             <w:rPr>
               <w:noProof/>
             </w:rPr>
-            <w:instrText xml:space="preserve"> PAGEREF _Toc288754034 \h </w:instrText>
+            <w:instrText xml:space="preserve"> PAGEREF _Toc289079040 \h </w:instrText>
           </w:r>
           <w:r>
             <w:rPr>
@@ -1506,7 +1506,68 @@
             <w:rPr>
               <w:noProof/>
             </w:rPr>
-            <w:t>24</w:t>
+            <w:t>28</w:t>
+          </w:r>
+          <w:r>
+            <w:rPr>
+              <w:noProof/>
+            </w:rPr>
+            <w:fldChar w:fldCharType="end"/>
+          </w:r>
+        </w:p>
+        <w:p>
+          <w:pPr>
+            <w:pStyle w:val="TOC2"/>
+            <w:tabs>
+              <w:tab w:val="right" w:leader="dot" w:pos="10450"/>
+            </w:tabs>
+            <w:rPr>
+              <w:noProof/>
+              <w:sz w:val="24"/>
+              <w:szCs w:val="24"/>
+              <w:lang w:val="en-AU" w:eastAsia="ja-JP"/>
+            </w:rPr>
+          </w:pPr>
+          <w:r>
+            <w:rPr>
+              <w:noProof/>
+            </w:rPr>
+            <w:t>Reflection</w:t>
+          </w:r>
+          <w:r>
+            <w:rPr>
+              <w:noProof/>
+            </w:rPr>
+            <w:tab/>
+          </w:r>
+          <w:r>
+            <w:rPr>
+              <w:noProof/>
+            </w:rPr>
+            <w:fldChar w:fldCharType="begin"/>
+          </w:r>
+          <w:r>
+            <w:rPr>
+              <w:noProof/>
+            </w:rPr>
+            <w:instrText xml:space="preserve"> PAGEREF _Toc289079041 \h </w:instrText>
+          </w:r>
+          <w:r>
+            <w:rPr>
+              <w:noProof/>
+            </w:rPr>
+          </w:r>
+          <w:r>
+            <w:rPr>
+              <w:noProof/>
+            </w:rPr>
+            <w:fldChar w:fldCharType="separate"/>
+          </w:r>
+          <w:r>
+            <w:rPr>
+              <w:noProof/>
+            </w:rPr>
+            <w:t>30</w:t>
           </w:r>
           <w:r>
             <w:rPr>
@@ -1550,7 +1611,7 @@
             <w:rPr>
               <w:noProof/>
             </w:rPr>
-            <w:instrText xml:space="preserve"> PAGEREF _Toc288754035 \h </w:instrText>
+            <w:instrText xml:space="preserve"> PAGEREF _Toc289079042 \h </w:instrText>
           </w:r>
           <w:r>
             <w:rPr>
@@ -1567,7 +1628,7 @@
             <w:rPr>
               <w:noProof/>
             </w:rPr>
-            <w:t>26</w:t>
+            <w:t>31</w:t>
           </w:r>
           <w:r>
             <w:rPr>
@@ -1611,7 +1672,7 @@
             <w:rPr>
               <w:noProof/>
             </w:rPr>
-            <w:instrText xml:space="preserve"> PAGEREF _Toc288754036 \h </w:instrText>
+            <w:instrText xml:space="preserve"> PAGEREF _Toc289079043 \h </w:instrText>
           </w:r>
           <w:r>
             <w:rPr>
@@ -1628,7 +1689,7 @@
             <w:rPr>
               <w:noProof/>
             </w:rPr>
-            <w:t>26</w:t>
+            <w:t>32</w:t>
           </w:r>
           <w:r>
             <w:rPr>
@@ -1687,7 +1748,7 @@
           <w:iCs w:val="0"/>
         </w:rPr>
       </w:pPr>
-      <w:bookmarkStart w:id="0" w:name="_Toc288754011"/>
+      <w:bookmarkStart w:id="0" w:name="_Toc289079017"/>
       <w:r>
         <w:t>Major Project Logbook</w:t>
       </w:r>
@@ -2203,9 +2264,6 @@
         <w:t xml:space="preserve">As well as this today I started on some of the harder documentation today Including </w:t>
       </w:r>
       <w:r>
-        <w:rPr>
-          <w:highlight w:val="yellow"/>
-        </w:rPr>
         <w:t>System Flowcharts, Structure Charts and Data flow diagrams</w:t>
       </w:r>
     </w:p>
@@ -2287,14 +2345,8 @@
           <w:ilvl w:val="0"/>
           <w:numId w:val="3"/>
         </w:numPr>
-        <w:rPr>
-          <w:highlight w:val="green"/>
-        </w:rPr>
-      </w:pPr>
-      <w:r>
-        <w:rPr>
-          <w:highlight w:val="green"/>
-        </w:rPr>
+      </w:pPr>
+      <w:r>
         <w:t>Storyboard</w:t>
       </w:r>
     </w:p>
@@ -2305,14 +2357,8 @@
           <w:ilvl w:val="0"/>
           <w:numId w:val="3"/>
         </w:numPr>
-        <w:rPr>
-          <w:highlight w:val="green"/>
-        </w:rPr>
-      </w:pPr>
-      <w:r>
-        <w:rPr>
-          <w:highlight w:val="green"/>
-        </w:rPr>
+      </w:pPr>
+      <w:r>
         <w:t>Data Dictionary</w:t>
       </w:r>
     </w:p>
@@ -2323,20 +2369,17 @@
           <w:ilvl w:val="0"/>
           <w:numId w:val="3"/>
         </w:numPr>
-        <w:rPr>
-          <w:highlight w:val="green"/>
-        </w:rPr>
-      </w:pPr>
-      <w:r>
-        <w:rPr>
-          <w:highlight w:val="green"/>
-        </w:rPr>
+      </w:pPr>
+      <w:r>
         <w:t>System Flowchart</w:t>
       </w:r>
     </w:p>
     <w:p>
       <w:r>
-        <w:t>Although these parts are finished they made need some sort of revision at some point due to changing needs and the dynamic nature of the way I think about problems.</w:t>
+        <w:t>Although these parts are finished</w:t>
+      </w:r>
+      <w:r>
+        <w:t xml:space="preserve"> they made need some sort of revision at some point due to changing needs and the dynamic nature of the way I think about problems.</w:t>
       </w:r>
     </w:p>
     <w:p/>
@@ -5552,14 +5595,8 @@
           <w:ilvl w:val="0"/>
           <w:numId w:val="14"/>
         </w:numPr>
-        <w:rPr>
-          <w:highlight w:val="green"/>
-        </w:rPr>
-      </w:pPr>
-      <w:r>
-        <w:rPr>
-          <w:highlight w:val="green"/>
-        </w:rPr>
+      </w:pPr>
+      <w:r>
         <w:t>Development Approach</w:t>
       </w:r>
     </w:p>
@@ -5570,14 +5607,8 @@
           <w:ilvl w:val="0"/>
           <w:numId w:val="14"/>
         </w:numPr>
-        <w:rPr>
-          <w:highlight w:val="green"/>
-        </w:rPr>
-      </w:pPr>
-      <w:r>
-        <w:rPr>
-          <w:highlight w:val="green"/>
-        </w:rPr>
+      </w:pPr>
+      <w:r>
         <w:t>User Feedback</w:t>
       </w:r>
     </w:p>
@@ -5600,14 +5631,8 @@
           <w:ilvl w:val="0"/>
           <w:numId w:val="14"/>
         </w:numPr>
-        <w:rPr>
-          <w:highlight w:val="green"/>
-        </w:rPr>
-      </w:pPr>
-      <w:r>
-        <w:rPr>
-          <w:highlight w:val="green"/>
-        </w:rPr>
+      </w:pPr>
+      <w:r>
         <w:t>IPO Diagrams</w:t>
       </w:r>
     </w:p>
@@ -5618,14 +5643,8 @@
           <w:ilvl w:val="0"/>
           <w:numId w:val="14"/>
         </w:numPr>
-        <w:rPr>
-          <w:highlight w:val="green"/>
-        </w:rPr>
-      </w:pPr>
-      <w:r>
-        <w:rPr>
-          <w:highlight w:val="green"/>
-        </w:rPr>
+      </w:pPr>
+      <w:r>
         <w:t>Context Diagram</w:t>
       </w:r>
     </w:p>
@@ -5636,14 +5655,8 @@
           <w:ilvl w:val="0"/>
           <w:numId w:val="14"/>
         </w:numPr>
-        <w:rPr>
-          <w:highlight w:val="green"/>
-        </w:rPr>
-      </w:pPr>
-      <w:r>
-        <w:rPr>
-          <w:highlight w:val="green"/>
-        </w:rPr>
+      </w:pPr>
+      <w:r>
         <w:t>Data Dictionary</w:t>
       </w:r>
     </w:p>
@@ -5746,14 +5759,8 @@
           <w:ilvl w:val="0"/>
           <w:numId w:val="16"/>
         </w:numPr>
-        <w:rPr>
-          <w:highlight w:val="green"/>
-        </w:rPr>
-      </w:pPr>
-      <w:r>
-        <w:rPr>
-          <w:highlight w:val="green"/>
-        </w:rPr>
+      </w:pPr>
+      <w:r>
         <w:t>Social and Ethical Issues</w:t>
       </w:r>
     </w:p>
@@ -5764,14 +5771,8 @@
           <w:ilvl w:val="0"/>
           <w:numId w:val="16"/>
         </w:numPr>
-        <w:rPr>
-          <w:highlight w:val="green"/>
-        </w:rPr>
-      </w:pPr>
-      <w:r>
-        <w:rPr>
-          <w:highlight w:val="green"/>
-        </w:rPr>
+      </w:pPr>
+      <w:r>
         <w:t>Test Data and Expected Output</w:t>
       </w:r>
     </w:p>
@@ -5782,14 +5783,8 @@
           <w:ilvl w:val="0"/>
           <w:numId w:val="16"/>
         </w:numPr>
-        <w:rPr>
-          <w:highlight w:val="green"/>
-        </w:rPr>
-      </w:pPr>
-      <w:r>
-        <w:rPr>
-          <w:highlight w:val="green"/>
-        </w:rPr>
+      </w:pPr>
+      <w:r>
         <w:t>Gantt Chart</w:t>
       </w:r>
     </w:p>
@@ -7618,7 +7613,7 @@
       <w:pPr>
         <w:pStyle w:val="Title"/>
       </w:pPr>
-      <w:bookmarkStart w:id="1" w:name="_Toc288754012"/>
+      <w:bookmarkStart w:id="1" w:name="_Toc289079018"/>
       <w:r>
         <w:t>Charts and Diagrams</w:t>
       </w:r>
@@ -7628,7 +7623,7 @@
       <w:pPr>
         <w:pStyle w:val="Heading1"/>
       </w:pPr>
-      <w:bookmarkStart w:id="2" w:name="_Toc288754013"/>
+      <w:bookmarkStart w:id="2" w:name="_Toc289079019"/>
       <w:r>
         <w:t>IPO Diagram</w:t>
       </w:r>
@@ -8483,69 +8478,29 @@
         </w:tc>
       </w:tr>
     </w:tbl>
-    <w:p/>
     <w:p>
       <w:pPr>
         <w:pStyle w:val="Heading1"/>
       </w:pPr>
+      <w:bookmarkStart w:id="3" w:name="_Toc289079020"/>
+      <w:r>
+        <w:t>Context Diagram</w:t>
+      </w:r>
+      <w:bookmarkEnd w:id="3"/>
     </w:p>
     <w:p>
       <w:pPr>
         <w:pStyle w:val="Heading1"/>
       </w:pPr>
-    </w:p>
-    <w:p>
-      <w:pPr>
-        <w:pStyle w:val="Heading1"/>
-      </w:pPr>
-    </w:p>
-    <w:p/>
-    <w:p/>
-    <w:p/>
-    <w:p/>
-    <w:p/>
-    <w:p/>
-    <w:p>
-      <w:pPr>
-        <w:pStyle w:val="Heading1"/>
-      </w:pPr>
-      <w:bookmarkStart w:id="3" w:name="_Toc288754014"/>
-    </w:p>
-    <w:p>
-      <w:pPr>
-        <w:pStyle w:val="Heading1"/>
-      </w:pPr>
-    </w:p>
-    <w:p>
-      <w:pPr>
-        <w:pStyle w:val="Heading1"/>
-      </w:pPr>
-    </w:p>
-    <w:p>
-      <w:pPr>
-        <w:pStyle w:val="Heading1"/>
-      </w:pPr>
-      <w:r>
-        <w:t>Data Flow Diagram</w:t>
-      </w:r>
-      <w:bookmarkEnd w:id="3"/>
-    </w:p>
-    <w:p/>
-    <w:p>
-      <w:pPr>
-        <w:rPr>
-          <w:rStyle w:val="Heading1Char"/>
-        </w:rPr>
-      </w:pPr>
       <w:r>
         <w:rPr>
           <w:noProof/>
         </w:rPr>
         <w:drawing>
-          <wp:inline distT="0" distB="0" distL="0" distR="0" wp14:anchorId="20A93109" wp14:editId="6403BF74">
-            <wp:extent cx="6641383" cy="6400800"/>
-            <wp:effectExtent l="0" t="0" r="0" b="0"/>
-            <wp:docPr id="1" name="Picture 1"/>
+          <wp:inline distT="0" distB="0" distL="0" distR="0" wp14:anchorId="0366E19B" wp14:editId="1CA7D55A">
+            <wp:extent cx="4914900" cy="1976453"/>
+            <wp:effectExtent l="0" t="0" r="0" b="5080"/>
+            <wp:docPr id="22" name="Picture 11"/>
             <wp:cNvGraphicFramePr>
               <a:graphicFrameLocks xmlns:a="http://schemas.openxmlformats.org/drawingml/2006/main" noChangeAspect="1"/>
             </wp:cNvGraphicFramePr>
@@ -8553,7 +8508,7 @@
               <a:graphicData uri="http://schemas.openxmlformats.org/drawingml/2006/picture">
                 <pic:pic xmlns:pic="http://schemas.openxmlformats.org/drawingml/2006/picture">
                   <pic:nvPicPr>
-                    <pic:cNvPr id="0" name="Picture 1"/>
+                    <pic:cNvPr id="0" name="Picture 11"/>
                     <pic:cNvPicPr>
                       <a:picLocks noChangeAspect="1" noChangeArrowheads="1"/>
                     </pic:cNvPicPr>
@@ -8574,7 +8529,7 @@
                   <pic:spPr bwMode="auto">
                     <a:xfrm>
                       <a:off x="0" y="0"/>
-                      <a:ext cx="6642100" cy="6401491"/>
+                      <a:ext cx="4915582" cy="1976727"/>
                     </a:xfrm>
                     <a:prstGeom prst="rect">
                       <a:avLst/>
@@ -8590,6 +8545,103 @@
           </wp:inline>
         </w:drawing>
       </w:r>
+    </w:p>
+    <w:p>
+      <w:pPr>
+        <w:pStyle w:val="Heading1"/>
+      </w:pPr>
+    </w:p>
+    <w:p>
+      <w:pPr>
+        <w:pStyle w:val="Heading1"/>
+      </w:pPr>
+    </w:p>
+    <w:p>
+      <w:pPr>
+        <w:pStyle w:val="Heading1"/>
+      </w:pPr>
+      <w:r>
+        <w:br w:type="page"/>
+      </w:r>
+    </w:p>
+    <w:p>
+      <w:pPr>
+        <w:pStyle w:val="Heading1"/>
+      </w:pPr>
+      <w:bookmarkStart w:id="4" w:name="_Toc289079021"/>
+      <w:r>
+        <w:t>Data Flow Diagram</w:t>
+      </w:r>
+      <w:bookmarkEnd w:id="4"/>
+    </w:p>
+    <w:p/>
+    <w:p>
+      <w:pPr>
+        <w:rPr>
+          <w:rStyle w:val="Heading1Char"/>
+        </w:rPr>
+      </w:pPr>
+      <w:bookmarkStart w:id="5" w:name="_GoBack"/>
+      <w:r>
+        <w:rPr>
+          <w:rFonts w:asciiTheme="majorHAnsi" w:eastAsiaTheme="majorEastAsia" w:hAnsiTheme="majorHAnsi" w:cstheme="majorBidi"/>
+          <w:b/>
+          <w:bCs/>
+          <w:noProof/>
+          <w:color w:val="345A8A" w:themeColor="accent1" w:themeShade="B5"/>
+          <w:sz w:val="32"/>
+          <w:szCs w:val="32"/>
+        </w:rPr>
+        <w:drawing>
+          <wp:inline distT="0" distB="0" distL="0" distR="0" wp14:anchorId="55C39C44" wp14:editId="517F43C6">
+            <wp:extent cx="5600700" cy="6189041"/>
+            <wp:effectExtent l="0" t="0" r="0" b="8890"/>
+            <wp:docPr id="3" name="Picture 1"/>
+            <wp:cNvGraphicFramePr>
+              <a:graphicFrameLocks xmlns:a="http://schemas.openxmlformats.org/drawingml/2006/main" noChangeAspect="1"/>
+            </wp:cNvGraphicFramePr>
+            <a:graphic xmlns:a="http://schemas.openxmlformats.org/drawingml/2006/main">
+              <a:graphicData uri="http://schemas.openxmlformats.org/drawingml/2006/picture">
+                <pic:pic xmlns:pic="http://schemas.openxmlformats.org/drawingml/2006/picture">
+                  <pic:nvPicPr>
+                    <pic:cNvPr id="0" name="Picture 1"/>
+                    <pic:cNvPicPr>
+                      <a:picLocks noChangeAspect="1" noChangeArrowheads="1"/>
+                    </pic:cNvPicPr>
+                  </pic:nvPicPr>
+                  <pic:blipFill>
+                    <a:blip r:embed="rId9">
+                      <a:extLst>
+                        <a:ext uri="{28A0092B-C50C-407E-A947-70E740481C1C}">
+                          <a14:useLocalDpi xmlns:a14="http://schemas.microsoft.com/office/drawing/2010/main" val="0"/>
+                        </a:ext>
+                      </a:extLst>
+                    </a:blip>
+                    <a:srcRect/>
+                    <a:stretch>
+                      <a:fillRect/>
+                    </a:stretch>
+                  </pic:blipFill>
+                  <pic:spPr bwMode="auto">
+                    <a:xfrm>
+                      <a:off x="0" y="0"/>
+                      <a:ext cx="5602045" cy="6190527"/>
+                    </a:xfrm>
+                    <a:prstGeom prst="rect">
+                      <a:avLst/>
+                    </a:prstGeom>
+                    <a:noFill/>
+                    <a:ln>
+                      <a:noFill/>
+                    </a:ln>
+                  </pic:spPr>
+                </pic:pic>
+              </a:graphicData>
+            </a:graphic>
+          </wp:inline>
+        </w:drawing>
+      </w:r>
+      <w:bookmarkEnd w:id="5"/>
     </w:p>
     <w:p>
       <w:r>
@@ -8620,7 +8672,7 @@
                     </pic:cNvPicPr>
                   </pic:nvPicPr>
                   <pic:blipFill>
-                    <a:blip r:embed="rId9">
+                    <a:blip r:embed="rId10">
                       <a:extLst>
                         <a:ext uri="{28A0092B-C50C-407E-A947-70E740481C1C}">
                           <a14:useLocalDpi xmlns:a14="http://schemas.microsoft.com/office/drawing/2010/main" val="0"/>
@@ -8656,11 +8708,11 @@
       <w:pPr>
         <w:pStyle w:val="Heading1"/>
       </w:pPr>
-      <w:bookmarkStart w:id="4" w:name="_Toc288754015"/>
+      <w:bookmarkStart w:id="6" w:name="_Toc289079022"/>
       <w:r>
         <w:t>System Flowchart</w:t>
       </w:r>
-      <w:bookmarkEnd w:id="4"/>
+      <w:bookmarkEnd w:id="6"/>
     </w:p>
     <w:p>
       <w:pPr>
@@ -8671,10 +8723,10 @@
           <w:noProof/>
         </w:rPr>
         <w:drawing>
-          <wp:inline distT="0" distB="0" distL="0" distR="0" wp14:anchorId="4EC42637" wp14:editId="0A2FA23F">
+          <wp:inline distT="0" distB="0" distL="0" distR="0" wp14:anchorId="28FEDFC3" wp14:editId="738B5343">
             <wp:extent cx="6642100" cy="7728989"/>
             <wp:effectExtent l="0" t="0" r="0" b="0"/>
-            <wp:docPr id="3" name="Picture 3"/>
+            <wp:docPr id="6" name="Picture 2"/>
             <wp:cNvGraphicFramePr>
               <a:graphicFrameLocks xmlns:a="http://schemas.openxmlformats.org/drawingml/2006/main" noChangeAspect="1"/>
             </wp:cNvGraphicFramePr>
@@ -8682,13 +8734,13 @@
               <a:graphicData uri="http://schemas.openxmlformats.org/drawingml/2006/picture">
                 <pic:pic xmlns:pic="http://schemas.openxmlformats.org/drawingml/2006/picture">
                   <pic:nvPicPr>
-                    <pic:cNvPr id="0" name="Picture 3"/>
+                    <pic:cNvPr id="0" name="Picture 2"/>
                     <pic:cNvPicPr>
                       <a:picLocks noChangeAspect="1" noChangeArrowheads="1"/>
                     </pic:cNvPicPr>
                   </pic:nvPicPr>
                   <pic:blipFill>
-                    <a:blip r:embed="rId10">
+                    <a:blip r:embed="rId11">
                       <a:extLst>
                         <a:ext uri="{28A0092B-C50C-407E-A947-70E740481C1C}">
                           <a14:useLocalDpi xmlns:a14="http://schemas.microsoft.com/office/drawing/2010/main" val="0"/>
@@ -8745,11 +8797,11 @@
           <w:color w:val="345A8A" w:themeColor="accent1" w:themeShade="B5"/>
         </w:rPr>
       </w:pPr>
-      <w:bookmarkStart w:id="5" w:name="_Toc288754016"/>
+      <w:bookmarkStart w:id="7" w:name="_Toc289079023"/>
       <w:r>
         <w:t>Data Dictionary</w:t>
       </w:r>
-      <w:bookmarkEnd w:id="5"/>
+      <w:bookmarkEnd w:id="7"/>
     </w:p>
     <w:tbl>
       <w:tblPr>
@@ -8888,7 +8940,7 @@
           </w:tcPr>
           <w:p>
             <w:r>
-              <w:t>Student ID</w:t>
+              <w:t>Card Data</w:t>
             </w:r>
           </w:p>
         </w:tc>
@@ -8898,8 +8950,34 @@
           </w:tcPr>
           <w:p>
             <w:r>
-              <w:t>XXXXXXX</w:t>
-            </w:r>
+              <w:t xml:space="preserve">UUID: </w:t>
+            </w:r>
+            <w:proofErr w:type="gramStart"/>
+            <w:r>
+              <w:t xml:space="preserve">XX  </w:t>
+            </w:r>
+            <w:proofErr w:type="spellStart"/>
+            <w:r>
+              <w:t>XX</w:t>
+            </w:r>
+            <w:proofErr w:type="spellEnd"/>
+            <w:proofErr w:type="gramEnd"/>
+            <w:r>
+              <w:t xml:space="preserve">  </w:t>
+            </w:r>
+            <w:proofErr w:type="spellStart"/>
+            <w:r>
+              <w:t>XX</w:t>
+            </w:r>
+            <w:proofErr w:type="spellEnd"/>
+            <w:r>
+              <w:t xml:space="preserve">  </w:t>
+            </w:r>
+            <w:proofErr w:type="spellStart"/>
+            <w:r>
+              <w:t>XX</w:t>
+            </w:r>
+            <w:proofErr w:type="spellEnd"/>
           </w:p>
         </w:tc>
         <w:tc>
@@ -8908,7 +8986,7 @@
           </w:tcPr>
           <w:p>
             <w:r>
-              <w:t>Integer</w:t>
+              <w:t>String</w:t>
             </w:r>
           </w:p>
         </w:tc>
@@ -8917,8 +8995,13 @@
             <w:tcW w:w="810" w:type="pct"/>
           </w:tcPr>
           <w:p>
-            <w:r>
-              <w:t>17 – 20 Bits</w:t>
+            <w:proofErr w:type="spellStart"/>
+            <w:r>
+              <w:t>Approx</w:t>
+            </w:r>
+            <w:proofErr w:type="spellEnd"/>
+            <w:r>
+              <w:t xml:space="preserve"> 30 Bits</w:t>
             </w:r>
           </w:p>
         </w:tc>
@@ -8928,7 +9011,7 @@
           </w:tcPr>
           <w:p>
             <w:r>
-              <w:t>Identification Number</w:t>
+              <w:t>Data returned from the NFC Scan</w:t>
             </w:r>
           </w:p>
         </w:tc>
@@ -8937,10 +9020,41 @@
             <w:tcW w:w="950" w:type="pct"/>
           </w:tcPr>
           <w:p>
-            <w:r>
-              <w:t>123456</w:t>
-            </w:r>
-          </w:p>
+            <w:pPr>
+              <w:rPr>
+                <w:rFonts w:ascii="Times" w:eastAsia="Times New Roman" w:hAnsi="Times" w:cs="Times New Roman"/>
+                <w:sz w:val="20"/>
+                <w:szCs w:val="20"/>
+                <w:lang w:val="en-AU"/>
+              </w:rPr>
+            </w:pPr>
+            <w:r>
+              <w:t xml:space="preserve">UUID: </w:t>
+            </w:r>
+            <w:proofErr w:type="gramStart"/>
+            <w:r>
+              <w:rPr>
+                <w:lang w:val="en-AU"/>
+              </w:rPr>
+              <w:t xml:space="preserve">63  </w:t>
+            </w:r>
+            <w:proofErr w:type="spellStart"/>
+            <w:r>
+              <w:rPr>
+                <w:lang w:val="en-AU"/>
+              </w:rPr>
+              <w:t>bc</w:t>
+            </w:r>
+            <w:proofErr w:type="spellEnd"/>
+            <w:proofErr w:type="gramEnd"/>
+            <w:r>
+              <w:rPr>
+                <w:lang w:val="en-AU"/>
+              </w:rPr>
+              <w:t xml:space="preserve">  69  d0</w:t>
+            </w:r>
+          </w:p>
+          <w:p/>
         </w:tc>
       </w:tr>
       <w:tr>
@@ -8953,7 +9067,7 @@
           </w:tcPr>
           <w:p>
             <w:r>
-              <w:t>Admin ID</w:t>
+              <w:t>Student ID</w:t>
             </w:r>
           </w:p>
         </w:tc>
@@ -8983,7 +9097,7 @@
           </w:tcPr>
           <w:p>
             <w:r>
-              <w:t>17-20 Bits</w:t>
+              <w:t>17 – 20 Bits</w:t>
             </w:r>
           </w:p>
         </w:tc>
@@ -9018,15 +9132,7 @@
           </w:tcPr>
           <w:p>
             <w:r>
-              <w:t xml:space="preserve">Raw Data (From </w:t>
-            </w:r>
-            <w:proofErr w:type="spellStart"/>
-            <w:r>
-              <w:t>Edumate</w:t>
-            </w:r>
-            <w:proofErr w:type="spellEnd"/>
-            <w:r>
-              <w:t>)</w:t>
+              <w:t>Admin ID</w:t>
             </w:r>
           </w:p>
         </w:tc>
@@ -9036,27 +9142,7 @@
           </w:tcPr>
           <w:p>
             <w:r>
-              <w:t>[ID</w:t>
-            </w:r>
-            <w:r>
-              <w:rPr>
-                <w:vertAlign w:val="subscript"/>
-              </w:rPr>
-              <w:t>1</w:t>
-            </w:r>
-            <w:proofErr w:type="gramStart"/>
-            <w:r>
-              <w:t>,  ID</w:t>
-            </w:r>
-            <w:r>
-              <w:rPr>
-                <w:vertAlign w:val="subscript"/>
-              </w:rPr>
-              <w:t>2</w:t>
-            </w:r>
-            <w:proofErr w:type="gramEnd"/>
-            <w:r>
-              <w:t xml:space="preserve"> ]</w:t>
+              <w:t>XXXXXXX</w:t>
             </w:r>
           </w:p>
         </w:tc>
@@ -9066,7 +9152,7 @@
           </w:tcPr>
           <w:p>
             <w:r>
-              <w:t>Array of Integers</w:t>
+              <w:t>Integer</w:t>
             </w:r>
           </w:p>
         </w:tc>
@@ -9075,13 +9161,8 @@
             <w:tcW w:w="810" w:type="pct"/>
           </w:tcPr>
           <w:p>
-            <w:proofErr w:type="spellStart"/>
-            <w:r>
-              <w:t>Approx</w:t>
-            </w:r>
-            <w:proofErr w:type="spellEnd"/>
-            <w:r>
-              <w:t xml:space="preserve"> 400 *17-20 Bits</w:t>
+            <w:r>
+              <w:t>17-20 Bits</w:t>
             </w:r>
           </w:p>
         </w:tc>
@@ -9091,7 +9172,7 @@
           </w:tcPr>
           <w:p>
             <w:r>
-              <w:t>Array of the ID’s that have been authenticated</w:t>
+              <w:t>Identification Number</w:t>
             </w:r>
           </w:p>
         </w:tc>
@@ -9101,7 +9182,7 @@
           </w:tcPr>
           <w:p>
             <w:r>
-              <w:t>[012345,678912]</w:t>
+              <w:t>123456</w:t>
             </w:r>
           </w:p>
         </w:tc>
@@ -9116,35 +9197,60 @@
           </w:tcPr>
           <w:p>
             <w:r>
-              <w:t xml:space="preserve">Calendar (From </w:t>
-            </w:r>
+              <w:t>Authentication Stack</w:t>
+            </w:r>
+          </w:p>
+        </w:tc>
+        <w:tc>
+          <w:tcPr>
+            <w:tcW w:w="803" w:type="pct"/>
+          </w:tcPr>
+          <w:p>
+            <w:r>
+              <w:t>[ID</w:t>
+            </w:r>
+            <w:r>
+              <w:rPr>
+                <w:vertAlign w:val="subscript"/>
+              </w:rPr>
+              <w:t>1</w:t>
+            </w:r>
+            <w:r>
+              <w:t>, ID</w:t>
+            </w:r>
+            <w:r>
+              <w:rPr>
+                <w:vertAlign w:val="subscript"/>
+              </w:rPr>
+              <w:t>2</w:t>
+            </w:r>
+            <w:r>
+              <w:t>]</w:t>
+            </w:r>
+          </w:p>
+        </w:tc>
+        <w:tc>
+          <w:tcPr>
+            <w:tcW w:w="811" w:type="pct"/>
+          </w:tcPr>
+          <w:p>
+            <w:r>
+              <w:t>Array of Integers</w:t>
+            </w:r>
+          </w:p>
+        </w:tc>
+        <w:tc>
+          <w:tcPr>
+            <w:tcW w:w="810" w:type="pct"/>
+          </w:tcPr>
+          <w:p>
             <w:proofErr w:type="spellStart"/>
             <w:r>
-              <w:t>Edumate</w:t>
+              <w:t>Approx</w:t>
             </w:r>
             <w:proofErr w:type="spellEnd"/>
             <w:r>
-              <w:t>)</w:t>
-            </w:r>
-          </w:p>
-        </w:tc>
-        <w:tc>
-          <w:tcPr>
-            <w:tcW w:w="803" w:type="pct"/>
-          </w:tcPr>
-          <w:p>
-            <w:r>
-              <w:t>[[Teacher, Subject, Class]]</w:t>
-            </w:r>
-          </w:p>
-        </w:tc>
-        <w:tc>
-          <w:tcPr>
-            <w:tcW w:w="811" w:type="pct"/>
-          </w:tcPr>
-          <w:p>
-            <w:r>
-              <w:t>2 Dimensional Array</w:t>
+              <w:t xml:space="preserve"> (At most) 1000 Bytes</w:t>
             </w:r>
           </w:p>
         </w:tc>
@@ -9153,87 +9259,21 @@
             <w:tcW w:w="810" w:type="pct"/>
           </w:tcPr>
           <w:p>
+            <w:r>
+              <w:t xml:space="preserve">The list of User ID’s to be authenticated with </w:t>
+            </w:r>
             <w:proofErr w:type="spellStart"/>
             <w:r>
-              <w:rPr>
-                <w:rFonts w:ascii="Calibri" w:hAnsi="Calibri"/>
-                <w:color w:val="000000"/>
-              </w:rPr>
-              <w:t>Approx</w:t>
+              <w:t>edumate</w:t>
             </w:r>
             <w:proofErr w:type="spellEnd"/>
-            <w:r>
-              <w:rPr>
-                <w:rFonts w:ascii="Calibri" w:hAnsi="Calibri"/>
-                <w:color w:val="000000"/>
-              </w:rPr>
-              <w:t xml:space="preserve"> (8*3)</w:t>
-            </w:r>
-            <w:r>
-              <w:rPr>
-                <w:rFonts w:ascii="Calibri" w:hAnsi="Calibri"/>
-                <w:color w:val="000000"/>
-              </w:rPr>
-              <w:t xml:space="preserve"> *17-20 bits</w:t>
-            </w:r>
-          </w:p>
-        </w:tc>
-        <w:tc>
-          <w:tcPr>
-            <w:tcW w:w="810" w:type="pct"/>
-          </w:tcPr>
-          <w:p>
-            <w:r>
-              <w:t>Raw Data From</w:t>
-            </w:r>
           </w:p>
         </w:tc>
         <w:tc>
           <w:tcPr>
             <w:tcW w:w="950" w:type="pct"/>
           </w:tcPr>
-          <w:p>
-            <w:r>
-              <w:t>[[</w:t>
-            </w:r>
-            <w:proofErr w:type="spellStart"/>
-            <w:r>
-              <w:t>Mr</w:t>
-            </w:r>
-            <w:proofErr w:type="spellEnd"/>
-            <w:r>
-              <w:t xml:space="preserve"> Drake, SDD, B42]</w:t>
-            </w:r>
-            <w:proofErr w:type="gramStart"/>
-            <w:r>
-              <w:t>,[</w:t>
-            </w:r>
-            <w:proofErr w:type="spellStart"/>
-            <w:proofErr w:type="gramEnd"/>
-            <w:r>
-              <w:t>Ms</w:t>
-            </w:r>
-            <w:proofErr w:type="spellEnd"/>
-            <w:r>
-              <w:t xml:space="preserve"> </w:t>
-            </w:r>
-            <w:proofErr w:type="spellStart"/>
-            <w:r>
-              <w:t>Laumberg</w:t>
-            </w:r>
-            <w:proofErr w:type="spellEnd"/>
-            <w:r>
-              <w:t xml:space="preserve">, </w:t>
-            </w:r>
-            <w:proofErr w:type="spellStart"/>
-            <w:r>
-              <w:t>Maths</w:t>
-            </w:r>
-            <w:proofErr w:type="spellEnd"/>
-            <w:r>
-              <w:t>, B43]]</w:t>
-            </w:r>
-          </w:p>
+          <w:p/>
         </w:tc>
       </w:tr>
       <w:tr>
@@ -9246,6 +9286,237 @@
           </w:tcPr>
           <w:p>
             <w:r>
+              <w:t xml:space="preserve">Raw Data (From </w:t>
+            </w:r>
+            <w:proofErr w:type="spellStart"/>
+            <w:r>
+              <w:t>Edumate</w:t>
+            </w:r>
+            <w:proofErr w:type="spellEnd"/>
+            <w:r>
+              <w:t>)</w:t>
+            </w:r>
+          </w:p>
+        </w:tc>
+        <w:tc>
+          <w:tcPr>
+            <w:tcW w:w="803" w:type="pct"/>
+          </w:tcPr>
+          <w:p>
+            <w:r>
+              <w:t>[ID</w:t>
+            </w:r>
+            <w:r>
+              <w:rPr>
+                <w:vertAlign w:val="subscript"/>
+              </w:rPr>
+              <w:t>1</w:t>
+            </w:r>
+            <w:proofErr w:type="gramStart"/>
+            <w:r>
+              <w:t>,  ID</w:t>
+            </w:r>
+            <w:r>
+              <w:rPr>
+                <w:vertAlign w:val="subscript"/>
+              </w:rPr>
+              <w:t>2</w:t>
+            </w:r>
+            <w:proofErr w:type="gramEnd"/>
+            <w:r>
+              <w:t xml:space="preserve"> ]</w:t>
+            </w:r>
+          </w:p>
+        </w:tc>
+        <w:tc>
+          <w:tcPr>
+            <w:tcW w:w="811" w:type="pct"/>
+          </w:tcPr>
+          <w:p>
+            <w:r>
+              <w:t>Array of Integers</w:t>
+            </w:r>
+          </w:p>
+        </w:tc>
+        <w:tc>
+          <w:tcPr>
+            <w:tcW w:w="810" w:type="pct"/>
+          </w:tcPr>
+          <w:p>
+            <w:proofErr w:type="spellStart"/>
+            <w:r>
+              <w:t>Approx</w:t>
+            </w:r>
+            <w:proofErr w:type="spellEnd"/>
+            <w:r>
+              <w:t xml:space="preserve"> </w:t>
+            </w:r>
+            <w:r>
+              <w:t xml:space="preserve"> (At Most) 1000 Bytes</w:t>
+            </w:r>
+          </w:p>
+        </w:tc>
+        <w:tc>
+          <w:tcPr>
+            <w:tcW w:w="810" w:type="pct"/>
+          </w:tcPr>
+          <w:p>
+            <w:r>
+              <w:t>Array of the ID’s that have been authenticated</w:t>
+            </w:r>
+          </w:p>
+        </w:tc>
+        <w:tc>
+          <w:tcPr>
+            <w:tcW w:w="950" w:type="pct"/>
+          </w:tcPr>
+          <w:p>
+            <w:r>
+              <w:t>[012345,678912]</w:t>
+            </w:r>
+          </w:p>
+        </w:tc>
+      </w:tr>
+      <w:tr>
+        <w:trPr>
+          <w:trHeight w:val="1125"/>
+        </w:trPr>
+        <w:tc>
+          <w:tcPr>
+            <w:tcW w:w="816" w:type="pct"/>
+          </w:tcPr>
+          <w:p>
+            <w:r>
+              <w:t xml:space="preserve">Calendar (From </w:t>
+            </w:r>
+            <w:proofErr w:type="spellStart"/>
+            <w:r>
+              <w:t>Edumate</w:t>
+            </w:r>
+            <w:proofErr w:type="spellEnd"/>
+            <w:r>
+              <w:t>)</w:t>
+            </w:r>
+          </w:p>
+        </w:tc>
+        <w:tc>
+          <w:tcPr>
+            <w:tcW w:w="803" w:type="pct"/>
+          </w:tcPr>
+          <w:p>
+            <w:r>
+              <w:t>[[Teacher, Subject, Class]]</w:t>
+            </w:r>
+          </w:p>
+        </w:tc>
+        <w:tc>
+          <w:tcPr>
+            <w:tcW w:w="811" w:type="pct"/>
+          </w:tcPr>
+          <w:p>
+            <w:r>
+              <w:t>2 Dimensional Array</w:t>
+            </w:r>
+          </w:p>
+        </w:tc>
+        <w:tc>
+          <w:tcPr>
+            <w:tcW w:w="810" w:type="pct"/>
+          </w:tcPr>
+          <w:p>
+            <w:proofErr w:type="spellStart"/>
+            <w:r>
+              <w:rPr>
+                <w:rFonts w:ascii="Calibri" w:hAnsi="Calibri"/>
+                <w:color w:val="000000"/>
+              </w:rPr>
+              <w:t>Approx</w:t>
+            </w:r>
+            <w:proofErr w:type="spellEnd"/>
+            <w:r>
+              <w:rPr>
+                <w:rFonts w:ascii="Calibri" w:hAnsi="Calibri"/>
+                <w:color w:val="000000"/>
+              </w:rPr>
+              <w:t xml:space="preserve"> 24</w:t>
+            </w:r>
+            <w:r>
+              <w:rPr>
+                <w:rFonts w:ascii="Calibri" w:hAnsi="Calibri"/>
+                <w:color w:val="000000"/>
+              </w:rPr>
+              <w:t xml:space="preserve"> *17-20 bits</w:t>
+            </w:r>
+          </w:p>
+        </w:tc>
+        <w:tc>
+          <w:tcPr>
+            <w:tcW w:w="810" w:type="pct"/>
+          </w:tcPr>
+          <w:p>
+            <w:r>
+              <w:t>Raw Data From</w:t>
+            </w:r>
+          </w:p>
+        </w:tc>
+        <w:tc>
+          <w:tcPr>
+            <w:tcW w:w="950" w:type="pct"/>
+          </w:tcPr>
+          <w:p>
+            <w:r>
+              <w:t>[[</w:t>
+            </w:r>
+            <w:proofErr w:type="spellStart"/>
+            <w:r>
+              <w:t>Mr</w:t>
+            </w:r>
+            <w:proofErr w:type="spellEnd"/>
+            <w:r>
+              <w:t xml:space="preserve"> Drake, SDD, B42]</w:t>
+            </w:r>
+            <w:proofErr w:type="gramStart"/>
+            <w:r>
+              <w:t>,[</w:t>
+            </w:r>
+            <w:proofErr w:type="spellStart"/>
+            <w:proofErr w:type="gramEnd"/>
+            <w:r>
+              <w:t>Ms</w:t>
+            </w:r>
+            <w:proofErr w:type="spellEnd"/>
+            <w:r>
+              <w:t xml:space="preserve"> </w:t>
+            </w:r>
+            <w:proofErr w:type="spellStart"/>
+            <w:r>
+              <w:t>Laumberg</w:t>
+            </w:r>
+            <w:proofErr w:type="spellEnd"/>
+            <w:r>
+              <w:t xml:space="preserve">, </w:t>
+            </w:r>
+            <w:proofErr w:type="spellStart"/>
+            <w:r>
+              <w:t>Maths</w:t>
+            </w:r>
+            <w:proofErr w:type="spellEnd"/>
+            <w:r>
+              <w:t>, B43]]</w:t>
+            </w:r>
+          </w:p>
+        </w:tc>
+      </w:tr>
+      <w:tr>
+        <w:trPr>
+          <w:trHeight w:val="1125"/>
+        </w:trPr>
+        <w:tc>
+          <w:tcPr>
+            <w:tcW w:w="816" w:type="pct"/>
+          </w:tcPr>
+          <w:p>
+            <w:r>
               <w:t>Authentication Response (</w:t>
             </w:r>
             <w:proofErr w:type="spellStart"/>
@@ -9379,7 +9650,6 @@
       <w:pPr>
         <w:pStyle w:val="Heading1"/>
       </w:pPr>
-      <w:bookmarkStart w:id="6" w:name="_Toc288754017"/>
     </w:p>
     <w:p/>
     <w:p/>
@@ -9395,26 +9665,11 @@
       <w:pPr>
         <w:pStyle w:val="Heading1"/>
       </w:pPr>
-    </w:p>
-    <w:p>
-      <w:pPr>
-        <w:pStyle w:val="Heading1"/>
-      </w:pPr>
-    </w:p>
-    <w:p>
-      <w:pPr>
-        <w:pStyle w:val="Heading1"/>
-      </w:pPr>
-    </w:p>
-    <w:p>
-      <w:pPr>
-        <w:pStyle w:val="Heading1"/>
-      </w:pPr>
-      <w:bookmarkStart w:id="7" w:name="_GoBack"/>
-      <w:bookmarkEnd w:id="7"/>
+      <w:bookmarkStart w:id="8" w:name="_Toc289079024"/>
       <w:r>
         <w:t>Gantt Chart</w:t>
       </w:r>
+      <w:bookmarkEnd w:id="8"/>
     </w:p>
     <w:p>
       <w:r>
@@ -9426,7 +9681,6 @@
       </w:r>
       <w:proofErr w:type="gramEnd"/>
     </w:p>
-    <w:p/>
     <w:p/>
     <w:p>
       <w:r>
@@ -9451,7 +9705,7 @@
                     </pic:cNvPicPr>
                   </pic:nvPicPr>
                   <pic:blipFill>
-                    <a:blip r:embed="rId11">
+                    <a:blip r:embed="rId12">
                       <a:extLst>
                         <a:ext uri="{28A0092B-C50C-407E-A947-70E740481C1C}">
                           <a14:useLocalDpi xmlns:a14="http://schemas.microsoft.com/office/drawing/2010/main" val="0"/>
@@ -9516,7 +9770,7 @@
                     </pic:cNvPicPr>
                   </pic:nvPicPr>
                   <pic:blipFill>
-                    <a:blip r:embed="rId12">
+                    <a:blip r:embed="rId13">
                       <a:extLst>
                         <a:ext uri="{28A0092B-C50C-407E-A947-70E740481C1C}">
                           <a14:useLocalDpi xmlns:a14="http://schemas.microsoft.com/office/drawing/2010/main" val="0"/>
@@ -9602,20 +9856,26 @@
       <w:pPr>
         <w:pStyle w:val="Title"/>
       </w:pPr>
+    </w:p>
+    <w:p>
+      <w:pPr>
+        <w:pStyle w:val="Title"/>
+      </w:pPr>
+      <w:bookmarkStart w:id="9" w:name="_Toc289079025"/>
       <w:r>
         <w:t>Client Communication</w:t>
       </w:r>
-      <w:bookmarkEnd w:id="6"/>
+      <w:bookmarkEnd w:id="9"/>
     </w:p>
     <w:p>
       <w:pPr>
         <w:pStyle w:val="Heading1"/>
       </w:pPr>
-      <w:bookmarkStart w:id="8" w:name="_Toc288754018"/>
+      <w:bookmarkStart w:id="10" w:name="_Toc289079026"/>
       <w:r>
         <w:t>Surveys</w:t>
       </w:r>
-      <w:bookmarkEnd w:id="8"/>
+      <w:bookmarkEnd w:id="10"/>
     </w:p>
     <w:p/>
     <w:tbl>
@@ -24036,11 +24296,25 @@
           <w:lang w:val="en-AU"/>
         </w:rPr>
       </w:pPr>
-      <w:bookmarkStart w:id="9" w:name="_Toc288754019"/>
       <w:r>
         <w:rPr>
           <w:lang w:val="en-AU"/>
         </w:rPr>
+        <w:br w:type="page"/>
+      </w:r>
+    </w:p>
+    <w:p>
+      <w:pPr>
+        <w:pStyle w:val="Heading1"/>
+        <w:rPr>
+          <w:lang w:val="en-AU"/>
+        </w:rPr>
+      </w:pPr>
+      <w:bookmarkStart w:id="11" w:name="_Toc289079027"/>
+      <w:r>
+        <w:rPr>
+          <w:lang w:val="en-AU"/>
+        </w:rPr>
         <w:t>Communication with E</w:t>
       </w:r>
       <w:r>
@@ -24049,13 +24323,13 @@
         </w:rPr>
         <w:t>xecutives</w:t>
       </w:r>
-      <w:bookmarkEnd w:id="9"/>
       <w:r>
         <w:rPr>
           <w:lang w:val="en-AU"/>
         </w:rPr>
         <w:t xml:space="preserve"> and Students</w:t>
       </w:r>
+      <w:bookmarkEnd w:id="11"/>
     </w:p>
     <w:p>
       <w:pPr>
@@ -24716,86 +24990,222 @@
           <w:lang w:val="en-AU"/>
         </w:rPr>
       </w:pPr>
-    </w:p>
-    <w:p>
-      <w:pPr>
+      <w:r>
         <w:rPr>
           <w:b/>
           <w:lang w:val="en-AU"/>
         </w:rPr>
-      </w:pPr>
-    </w:p>
-    <w:p>
-      <w:pPr>
-        <w:rPr>
+        <w:t>24/06/15:</w:t>
+      </w:r>
+    </w:p>
+    <w:p>
+      <w:pPr>
+        <w:rPr>
+          <w:b/>
           <w:lang w:val="en-AU"/>
         </w:rPr>
       </w:pPr>
+      <w:r>
+        <w:rPr>
+          <w:b/>
+          <w:lang w:val="en-AU"/>
+        </w:rPr>
+        <w:t>Unnamed Executive:</w:t>
+      </w:r>
+    </w:p>
+    <w:p>
+      <w:pPr>
+        <w:pStyle w:val="ListParagraph"/>
+        <w:numPr>
+          <w:ilvl w:val="0"/>
+          <w:numId w:val="37"/>
+        </w:numPr>
+        <w:rPr>
+          <w:lang w:val="en-AU"/>
+        </w:rPr>
+      </w:pPr>
+      <w:r>
+        <w:rPr>
+          <w:lang w:val="en-AU"/>
+        </w:rPr>
+        <w:t>As I was in the process of showing off my prototype to a few friends an executive, who I am not at liberty to name had a look at it.</w:t>
+      </w:r>
+    </w:p>
+    <w:p>
+      <w:pPr>
+        <w:pStyle w:val="ListParagraph"/>
+        <w:numPr>
+          <w:ilvl w:val="0"/>
+          <w:numId w:val="37"/>
+        </w:numPr>
+        <w:rPr>
+          <w:lang w:val="en-AU"/>
+        </w:rPr>
+      </w:pPr>
+      <w:r>
+        <w:rPr>
+          <w:lang w:val="en-AU"/>
+        </w:rPr>
+        <w:t>They said that they were very impressed with the level of care and detail that had gone into creating the prototype this far</w:t>
+      </w:r>
+    </w:p>
+    <w:p>
+      <w:pPr>
+        <w:pStyle w:val="ListParagraph"/>
+        <w:numPr>
+          <w:ilvl w:val="0"/>
+          <w:numId w:val="37"/>
+        </w:numPr>
+        <w:rPr>
+          <w:lang w:val="en-AU"/>
+        </w:rPr>
+      </w:pPr>
+      <w:r>
+        <w:rPr>
+          <w:lang w:val="en-AU"/>
+        </w:rPr>
+        <w:t xml:space="preserve">Like Mr </w:t>
+      </w:r>
+      <w:proofErr w:type="spellStart"/>
+      <w:r>
+        <w:rPr>
+          <w:lang w:val="en-AU"/>
+        </w:rPr>
+        <w:t>Majsay</w:t>
+      </w:r>
+      <w:proofErr w:type="spellEnd"/>
+      <w:r>
+        <w:rPr>
+          <w:lang w:val="en-AU"/>
+        </w:rPr>
+        <w:t xml:space="preserve"> they were interested in seeing the ability to sign in for different activities Including</w:t>
+      </w:r>
+    </w:p>
+    <w:p>
+      <w:pPr>
+        <w:pStyle w:val="ListParagraph"/>
+        <w:numPr>
+          <w:ilvl w:val="1"/>
+          <w:numId w:val="37"/>
+        </w:numPr>
+        <w:rPr>
+          <w:lang w:val="en-AU"/>
+        </w:rPr>
+      </w:pPr>
+      <w:r>
+        <w:rPr>
+          <w:lang w:val="en-AU"/>
+        </w:rPr>
+        <w:t>Excursions</w:t>
+      </w:r>
+    </w:p>
+    <w:p>
+      <w:pPr>
+        <w:pStyle w:val="ListParagraph"/>
+        <w:numPr>
+          <w:ilvl w:val="1"/>
+          <w:numId w:val="37"/>
+        </w:numPr>
+        <w:rPr>
+          <w:lang w:val="en-AU"/>
+        </w:rPr>
+      </w:pPr>
+      <w:r>
+        <w:rPr>
+          <w:lang w:val="en-AU"/>
+        </w:rPr>
+        <w:t>Exams</w:t>
+      </w:r>
+    </w:p>
+    <w:p>
+      <w:pPr>
+        <w:pStyle w:val="ListParagraph"/>
+        <w:numPr>
+          <w:ilvl w:val="1"/>
+          <w:numId w:val="37"/>
+        </w:numPr>
+        <w:rPr>
+          <w:lang w:val="en-AU"/>
+        </w:rPr>
+      </w:pPr>
+      <w:r>
+        <w:rPr>
+          <w:lang w:val="en-AU"/>
+        </w:rPr>
+        <w:t>Music Lessons</w:t>
+      </w:r>
+    </w:p>
+    <w:p>
+      <w:pPr>
+        <w:pStyle w:val="ListParagraph"/>
+        <w:numPr>
+          <w:ilvl w:val="1"/>
+          <w:numId w:val="37"/>
+        </w:numPr>
+        <w:rPr>
+          <w:lang w:val="en-AU"/>
+        </w:rPr>
+      </w:pPr>
+      <w:r>
+        <w:rPr>
+          <w:lang w:val="en-AU"/>
+        </w:rPr>
+        <w:t>Extra Curricular activities</w:t>
+      </w:r>
+    </w:p>
+    <w:p>
+      <w:pPr>
+        <w:pStyle w:val="ListParagraph"/>
+        <w:numPr>
+          <w:ilvl w:val="0"/>
+          <w:numId w:val="37"/>
+        </w:numPr>
+        <w:rPr>
+          <w:lang w:val="en-AU"/>
+        </w:rPr>
+      </w:pPr>
+      <w:r>
+        <w:rPr>
+          <w:lang w:val="en-AU"/>
+        </w:rPr>
+        <w:t>This executive said that even without a touch screen, the small and compact nature of the physical attributes I described make this an extremely viable option for actual implementation in the school at a later date.</w:t>
+      </w:r>
+    </w:p>
+    <w:p>
+      <w:pPr>
+        <w:pStyle w:val="ListParagraph"/>
+        <w:rPr>
+          <w:lang w:val="en-AU"/>
+        </w:rPr>
+      </w:pPr>
+    </w:p>
+    <w:p>
+      <w:pPr>
+        <w:rPr>
+          <w:b/>
+          <w:lang w:val="en-AU"/>
+        </w:rPr>
+      </w:pPr>
     </w:p>
     <w:p>
       <w:pPr>
         <w:pStyle w:val="Title"/>
       </w:pPr>
-      <w:bookmarkStart w:id="10" w:name="_Toc288754020"/>
-    </w:p>
-    <w:p>
-      <w:pPr>
-        <w:pStyle w:val="Title"/>
-      </w:pPr>
-    </w:p>
-    <w:p>
-      <w:pPr>
-        <w:pStyle w:val="Title"/>
-      </w:pPr>
-    </w:p>
-    <w:p>
-      <w:pPr>
-        <w:pStyle w:val="Title"/>
-      </w:pPr>
-    </w:p>
-    <w:p>
-      <w:pPr>
-        <w:pStyle w:val="Title"/>
-      </w:pPr>
-    </w:p>
-    <w:p>
-      <w:pPr>
-        <w:pStyle w:val="Title"/>
-      </w:pPr>
-    </w:p>
-    <w:p>
-      <w:pPr>
-        <w:pStyle w:val="Title"/>
-      </w:pPr>
-    </w:p>
-    <w:p>
-      <w:pPr>
-        <w:pStyle w:val="Title"/>
-      </w:pPr>
-    </w:p>
-    <w:p>
-      <w:pPr>
-        <w:pStyle w:val="Title"/>
-      </w:pPr>
-    </w:p>
-    <w:p>
-      <w:pPr>
-        <w:pStyle w:val="Title"/>
-      </w:pPr>
+      <w:bookmarkStart w:id="12" w:name="_Toc289079028"/>
       <w:r>
         <w:t>Algorithms</w:t>
       </w:r>
-      <w:bookmarkEnd w:id="10"/>
+      <w:bookmarkEnd w:id="12"/>
     </w:p>
     <w:p>
       <w:pPr>
         <w:pStyle w:val="Heading1"/>
       </w:pPr>
-      <w:bookmarkStart w:id="11" w:name="_Toc288754021"/>
-      <w:r>
-        <w:t>Authenticate:</w:t>
-      </w:r>
-      <w:bookmarkEnd w:id="11"/>
+      <w:bookmarkStart w:id="13" w:name="_Toc289079029"/>
+      <w:r>
+        <w:t>Authenticate</w:t>
+      </w:r>
+      <w:bookmarkEnd w:id="13"/>
     </w:p>
     <w:p>
       <w:r>
@@ -25088,11 +25498,67 @@
       <w:pPr>
         <w:pStyle w:val="Heading1"/>
       </w:pPr>
-      <w:bookmarkStart w:id="12" w:name="_Toc288754024"/>
-      <w:r>
-        <w:t>Get Raw Student Data:</w:t>
-      </w:r>
-      <w:bookmarkEnd w:id="12"/>
+      <w:bookmarkStart w:id="14" w:name="_Toc289079030"/>
+      <w:r>
+        <w:t>Get Raw Student Data</w:t>
+      </w:r>
+      <w:bookmarkEnd w:id="14"/>
+    </w:p>
+    <w:p>
+      <w:r>
+        <w:t xml:space="preserve">BEGIN </w:t>
+      </w:r>
+      <w:proofErr w:type="spellStart"/>
+      <w:r>
+        <w:t>Get_Raw_Data</w:t>
+      </w:r>
+      <w:proofErr w:type="spellEnd"/>
+    </w:p>
+    <w:p>
+      <w:r>
+        <w:t xml:space="preserve">    OPEN Local DB</w:t>
+      </w:r>
+      <w:r>
+        <w:t xml:space="preserve"> FOR Relative</w:t>
+      </w:r>
+      <w:r>
+        <w:t xml:space="preserve"> Access</w:t>
+      </w:r>
+    </w:p>
+    <w:p>
+      <w:r>
+        <w:t xml:space="preserve">    GET Stack from Local DB</w:t>
+      </w:r>
+    </w:p>
+    <w:p>
+      <w:r>
+        <w:t xml:space="preserve">    Return Stack</w:t>
+      </w:r>
+    </w:p>
+    <w:p>
+      <w:r>
+        <w:t xml:space="preserve">    Close Local DB</w:t>
+      </w:r>
+    </w:p>
+    <w:p>
+      <w:r>
+        <w:t xml:space="preserve">END </w:t>
+      </w:r>
+      <w:proofErr w:type="spellStart"/>
+      <w:r>
+        <w:t>Get_Raw_Data</w:t>
+      </w:r>
+      <w:proofErr w:type="spellEnd"/>
+    </w:p>
+    <w:p>
+      <w:pPr>
+        <w:pStyle w:val="Heading1"/>
+      </w:pPr>
+      <w:bookmarkStart w:id="15" w:name="_Toc289079031"/>
+      <w:r>
+        <w:t>Trouble Shooting</w:t>
+      </w:r>
+      <w:bookmarkEnd w:id="15"/>
     </w:p>
     <w:p/>
     <w:p>
@@ -25101,34 +25567,13 @@
       </w:r>
       <w:proofErr w:type="spellStart"/>
       <w:r>
-        <w:t>Get_Raw_Data</w:t>
+        <w:t>TroubleShooting</w:t>
       </w:r>
       <w:proofErr w:type="spellEnd"/>
     </w:p>
     <w:p>
       <w:r>
-        <w:t xml:space="preserve">    OPEN Local DB</w:t>
-      </w:r>
-      <w:r>
-        <w:t xml:space="preserve"> FOR Relative</w:t>
-      </w:r>
-      <w:r>
-        <w:t xml:space="preserve"> Access</w:t>
-      </w:r>
-    </w:p>
-    <w:p>
-      <w:r>
-        <w:t xml:space="preserve">    GET Stack from Local DB</w:t>
-      </w:r>
-    </w:p>
-    <w:p>
-      <w:r>
-        <w:t xml:space="preserve">    Return Stack</w:t>
-      </w:r>
-    </w:p>
-    <w:p>
-      <w:r>
-        <w:t xml:space="preserve">    Close Local DB</w:t>
+        <w:t xml:space="preserve">    DISPLAY TroubleShoot.png</w:t>
       </w:r>
     </w:p>
     <w:p>
@@ -25137,7 +25582,10 @@
       </w:r>
       <w:proofErr w:type="spellStart"/>
       <w:r>
-        <w:t>Get_Raw_Data</w:t>
+        <w:t>TroubleSh</w:t>
+      </w:r>
+      <w:r>
+        <w:t>ooting</w:t>
       </w:r>
       <w:proofErr w:type="spellEnd"/>
     </w:p>
@@ -25145,50 +25593,11 @@
       <w:pPr>
         <w:pStyle w:val="Heading1"/>
       </w:pPr>
-      <w:bookmarkStart w:id="13" w:name="_Toc288754025"/>
-      <w:r>
-        <w:t>Trouble Shooting:</w:t>
-      </w:r>
-      <w:bookmarkEnd w:id="13"/>
-    </w:p>
-    <w:p/>
-    <w:p>
-      <w:r>
-        <w:t xml:space="preserve">BEGIN </w:t>
-      </w:r>
-      <w:proofErr w:type="spellStart"/>
-      <w:r>
-        <w:t>TroubleShooting</w:t>
-      </w:r>
-      <w:proofErr w:type="spellEnd"/>
-    </w:p>
-    <w:p>
-      <w:r>
-        <w:t xml:space="preserve">    DISPLAY TroubleShoot.png</w:t>
-      </w:r>
-    </w:p>
-    <w:p>
-      <w:r>
-        <w:t xml:space="preserve">END </w:t>
-      </w:r>
-      <w:proofErr w:type="spellStart"/>
-      <w:r>
-        <w:t>TroubleSh</w:t>
-      </w:r>
-      <w:r>
-        <w:t>ooting</w:t>
-      </w:r>
-      <w:proofErr w:type="spellEnd"/>
-    </w:p>
-    <w:p>
-      <w:pPr>
-        <w:pStyle w:val="Heading1"/>
-      </w:pPr>
-      <w:bookmarkStart w:id="14" w:name="_Toc288754026"/>
-      <w:r>
-        <w:t>Check Calendar:</w:t>
-      </w:r>
-      <w:bookmarkEnd w:id="14"/>
+      <w:bookmarkStart w:id="16" w:name="_Toc289079032"/>
+      <w:r>
+        <w:t>Check Calendar</w:t>
+      </w:r>
+      <w:bookmarkEnd w:id="16"/>
     </w:p>
     <w:p>
       <w:r>
@@ -25299,7 +25708,6 @@
       </w:r>
       <w:proofErr w:type="spellEnd"/>
     </w:p>
-    <w:p/>
     <w:p>
       <w:pPr>
         <w:pStyle w:val="Heading1"/>
@@ -25316,11 +25724,11 @@
       <w:pPr>
         <w:pStyle w:val="Heading1"/>
       </w:pPr>
-      <w:bookmarkStart w:id="15" w:name="_Toc288754027"/>
+      <w:bookmarkStart w:id="17" w:name="_Toc289079033"/>
       <w:r>
         <w:t>Display Calendar</w:t>
       </w:r>
-      <w:bookmarkEnd w:id="15"/>
+      <w:bookmarkEnd w:id="17"/>
     </w:p>
     <w:p>
       <w:r>
@@ -25454,11 +25862,11 @@
       <w:pPr>
         <w:pStyle w:val="Heading1"/>
       </w:pPr>
-      <w:bookmarkStart w:id="16" w:name="_Toc288754028"/>
+      <w:bookmarkStart w:id="18" w:name="_Toc289079034"/>
       <w:r>
         <w:t>Main Loop</w:t>
       </w:r>
-      <w:bookmarkEnd w:id="16"/>
+      <w:bookmarkEnd w:id="18"/>
     </w:p>
     <w:p>
       <w:r>
@@ -25632,16 +26040,11 @@
       <w:pPr>
         <w:pStyle w:val="Heading1"/>
       </w:pPr>
-    </w:p>
-    <w:p>
-      <w:pPr>
-        <w:pStyle w:val="Heading1"/>
-      </w:pPr>
-      <w:bookmarkStart w:id="17" w:name="_Toc288754029"/>
+      <w:bookmarkStart w:id="19" w:name="_Toc289079035"/>
       <w:r>
         <w:t>Admin Main Loop</w:t>
       </w:r>
-      <w:bookmarkEnd w:id="17"/>
+      <w:bookmarkEnd w:id="19"/>
     </w:p>
     <w:p>
       <w:r>
@@ -25686,7 +26089,10 @@
       </w:r>
       <w:proofErr w:type="spellEnd"/>
       <w:r>
-        <w:t xml:space="preserve"> == True:</w:t>
+        <w:t xml:space="preserve"> is pressed</w:t>
+      </w:r>
+      <w:r>
+        <w:t>:</w:t>
       </w:r>
     </w:p>
     <w:p>
@@ -25739,7 +26145,10 @@
       </w:r>
       <w:proofErr w:type="spellEnd"/>
       <w:r>
-        <w:t xml:space="preserve"> == True:</w:t>
+        <w:t xml:space="preserve"> is pressed</w:t>
+      </w:r>
+      <w:r>
+        <w:t>:</w:t>
       </w:r>
     </w:p>
     <w:p>
@@ -25790,7 +26199,10 @@
       </w:r>
       <w:proofErr w:type="spellEnd"/>
       <w:r>
-        <w:t xml:space="preserve"> == True:</w:t>
+        <w:t xml:space="preserve"> is pressed</w:t>
+      </w:r>
+      <w:r>
+        <w:t>:</w:t>
       </w:r>
     </w:p>
     <w:p>
@@ -25830,7 +26242,10 @@
       </w:r>
       <w:proofErr w:type="spellEnd"/>
       <w:r>
-        <w:t xml:space="preserve"> Shutdown == True:</w:t>
+        <w:t xml:space="preserve"> Shutdown is pressed</w:t>
+      </w:r>
+      <w:r>
+        <w:t>:</w:t>
       </w:r>
     </w:p>
     <w:p>
@@ -25865,7 +26280,10 @@
       </w:r>
       <w:proofErr w:type="spellEnd"/>
       <w:r>
-        <w:t xml:space="preserve"> Exit == True:</w:t>
+        <w:t xml:space="preserve"> Exit is pressed</w:t>
+      </w:r>
+      <w:r>
+        <w:t>:</w:t>
       </w:r>
     </w:p>
     <w:p>
@@ -25901,7 +26319,7 @@
       <w:pPr>
         <w:pStyle w:val="Heading1"/>
       </w:pPr>
-      <w:bookmarkStart w:id="18" w:name="_Toc288754030"/>
+      <w:bookmarkStart w:id="20" w:name="_Toc289079036"/>
       <w:r>
         <w:t xml:space="preserve">Student </w:t>
       </w:r>
@@ -25909,7 +26327,7 @@
       <w:r>
         <w:t>Mainloop</w:t>
       </w:r>
-      <w:bookmarkEnd w:id="18"/>
+      <w:bookmarkEnd w:id="20"/>
       <w:proofErr w:type="spellEnd"/>
     </w:p>
     <w:p>
@@ -25955,12 +26373,48 @@
       </w:r>
       <w:proofErr w:type="spellEnd"/>
       <w:r>
-        <w:t xml:space="preserve"> == True:</w:t>
+        <w:t xml:space="preserve"> is pressed</w:t>
+      </w:r>
+      <w:r>
+        <w:t>:</w:t>
       </w:r>
     </w:p>
     <w:p>
       <w:pPr>
         <w:ind w:left="720"/>
+      </w:pPr>
+      <w:r>
+        <w:tab/>
+      </w:r>
+      <w:r>
+        <w:tab/>
+      </w:r>
+      <w:proofErr w:type="spellStart"/>
+      <w:proofErr w:type="gramStart"/>
+      <w:r>
+        <w:t>CheckCalendar</w:t>
+      </w:r>
+      <w:proofErr w:type="spellEnd"/>
+      <w:r>
+        <w:t>(</w:t>
+      </w:r>
+      <w:proofErr w:type="spellStart"/>
+      <w:proofErr w:type="gramEnd"/>
+      <w:r>
+        <w:t>User_ID</w:t>
+      </w:r>
+      <w:proofErr w:type="spellEnd"/>
+      <w:r>
+        <w:t>)</w:t>
+      </w:r>
+    </w:p>
+    <w:p>
+      <w:pPr>
+        <w:ind w:left="720"/>
+      </w:pPr>
+    </w:p>
+    <w:p>
+      <w:pPr>
         <w:sectPr>
           <w:type w:val="continuous"/>
           <w:pgSz w:w="11900" w:h="16840"/>
@@ -25971,27 +26425,7 @@
       </w:pPr>
       <w:r>
         <w:tab/>
-      </w:r>
-      <w:r>
-        <w:tab/>
-      </w:r>
-      <w:proofErr w:type="spellStart"/>
-      <w:proofErr w:type="gramStart"/>
-      <w:r>
-        <w:t>CheckCalendar</w:t>
-      </w:r>
-      <w:proofErr w:type="spellEnd"/>
-      <w:r>
-        <w:t>(</w:t>
-      </w:r>
-      <w:proofErr w:type="spellStart"/>
-      <w:proofErr w:type="gramEnd"/>
-      <w:r>
-        <w:t>User_ID</w:t>
-      </w:r>
-      <w:proofErr w:type="spellEnd"/>
-      <w:r>
-        <w:t>)</w:t>
+        <w:t>END WHILE</w:t>
       </w:r>
     </w:p>
     <w:p>
@@ -26045,22 +26479,24 @@
       </w:pPr>
     </w:p>
     <w:p>
+      <w:r>
+        <w:t xml:space="preserve">   </w:t>
+      </w:r>
+    </w:p>
+    <w:p>
       <w:pPr>
         <w:pStyle w:val="Title"/>
       </w:pPr>
-      <w:r>
-        <w:t xml:space="preserve">   </w:t>
-      </w:r>
-      <w:bookmarkStart w:id="19" w:name="_Toc288754031"/>
     </w:p>
     <w:p>
       <w:pPr>
         <w:pStyle w:val="Title"/>
       </w:pPr>
+      <w:bookmarkStart w:id="21" w:name="_Toc289079037"/>
       <w:r>
         <w:t>Miscellaneous Documentation</w:t>
       </w:r>
-      <w:bookmarkEnd w:id="19"/>
+      <w:bookmarkEnd w:id="21"/>
     </w:p>
     <w:p>
       <w:pPr>
@@ -26069,14 +26505,14 @@
           <w:lang w:val="en-AU"/>
         </w:rPr>
       </w:pPr>
-      <w:bookmarkStart w:id="20" w:name="_Toc288754032"/>
+      <w:bookmarkStart w:id="22" w:name="_Toc289079038"/>
       <w:r>
         <w:rPr>
           <w:lang w:val="en-AU"/>
         </w:rPr>
         <w:t>Specifications &amp; External Modules</w:t>
       </w:r>
-      <w:bookmarkEnd w:id="20"/>
+      <w:bookmarkEnd w:id="22"/>
     </w:p>
     <w:p>
       <w:r>
@@ -26146,6 +26582,39 @@
       <w:proofErr w:type="spellEnd"/>
     </w:p>
     <w:p>
+      <w:pPr>
+        <w:pStyle w:val="ListParagraph"/>
+        <w:numPr>
+          <w:ilvl w:val="0"/>
+          <w:numId w:val="21"/>
+        </w:numPr>
+      </w:pPr>
+      <w:proofErr w:type="spellStart"/>
+      <w:proofErr w:type="gramStart"/>
+      <w:r>
+        <w:t>eGalax</w:t>
+      </w:r>
+      <w:proofErr w:type="spellEnd"/>
+      <w:proofErr w:type="gramEnd"/>
+      <w:r>
+        <w:t xml:space="preserve"> Touchscreen Drive</w:t>
+      </w:r>
+      <w:r>
+        <w:t xml:space="preserve">rs (Installed in </w:t>
+      </w:r>
+      <w:proofErr w:type="spellStart"/>
+      <w:r>
+        <w:t>Rasbian</w:t>
+      </w:r>
+      <w:proofErr w:type="spellEnd"/>
+      <w:r>
+        <w:t xml:space="preserve"> Kernel</w:t>
+      </w:r>
+      <w:r>
+        <w:t>)</w:t>
+      </w:r>
+    </w:p>
+    <w:p>
       <w:r>
         <w:t>Specifications:</w:t>
       </w:r>
@@ -26215,14 +26684,14 @@
           <w:lang w:val="en-AU"/>
         </w:rPr>
       </w:pPr>
-      <w:bookmarkStart w:id="21" w:name="_Toc288754033"/>
+      <w:bookmarkStart w:id="23" w:name="_Toc289079039"/>
       <w:r>
         <w:rPr>
           <w:lang w:val="en-AU"/>
         </w:rPr>
         <w:t>File &amp; Record Definitions</w:t>
       </w:r>
-      <w:bookmarkEnd w:id="21"/>
+      <w:bookmarkEnd w:id="23"/>
     </w:p>
     <w:p>
       <w:pPr>
@@ -26240,7 +26709,7 @@
       <w:tblGrid>
         <w:gridCol w:w="2838"/>
         <w:gridCol w:w="2839"/>
-        <w:gridCol w:w="3881"/>
+        <w:gridCol w:w="3631"/>
       </w:tblGrid>
       <w:tr>
         <w:tc>
@@ -26302,6 +26771,9 @@
           <w:p>
             <w:r>
               <w:t>N/A</w:t>
+            </w:r>
+            <w:r>
+              <w:t xml:space="preserve"> (Written in Python)</w:t>
             </w:r>
           </w:p>
         </w:tc>
@@ -26340,7 +26812,7 @@
             <w:tblGrid>
               <w:gridCol w:w="1014"/>
               <w:gridCol w:w="1627"/>
-              <w:gridCol w:w="1014"/>
+              <w:gridCol w:w="764"/>
             </w:tblGrid>
             <w:tr>
               <w:tc>
@@ -26402,10 +26874,38 @@
                   <w:tcW w:w="870" w:type="dxa"/>
                 </w:tcPr>
                 <w:p>
+                  <w:pPr>
+                    <w:rPr>
+                      <w:rFonts w:ascii="Times" w:eastAsia="Times New Roman" w:hAnsi="Times" w:cs="Times New Roman"/>
+                      <w:sz w:val="20"/>
+                      <w:szCs w:val="20"/>
+                      <w:lang w:val="en-AU"/>
+                    </w:rPr>
+                  </w:pPr>
+                  <w:proofErr w:type="gramStart"/>
                   <w:r>
-                    <w:t>654321</w:t>
+                    <w:rPr>
+                      <w:lang w:val="en-AU"/>
+                    </w:rPr>
+                    <w:t xml:space="preserve">63  </w:t>
+                  </w:r>
+                  <w:proofErr w:type="spellStart"/>
+                  <w:r>
+                    <w:rPr>
+                      <w:lang w:val="en-AU"/>
+                    </w:rPr>
+                    <w:t>bc</w:t>
+                  </w:r>
+                  <w:proofErr w:type="spellEnd"/>
+                  <w:proofErr w:type="gramEnd"/>
+                  <w:r>
+                    <w:rPr>
+                      <w:lang w:val="en-AU"/>
+                    </w:rPr>
+                    <w:t xml:space="preserve">  69  d0</w:t>
                   </w:r>
                 </w:p>
+                <w:p/>
               </w:tc>
             </w:tr>
           </w:tbl>
@@ -26427,7 +26927,11 @@
           <w:tcPr>
             <w:tcW w:w="2839" w:type="dxa"/>
           </w:tcPr>
-          <w:p/>
+          <w:p>
+            <w:r>
+              <w:t>Holds the names and User ID’s of all Admins</w:t>
+            </w:r>
+          </w:p>
         </w:tc>
         <w:tc>
           <w:tcPr>
@@ -26501,6 +27005,9 @@
             <w:r>
               <w:t>N/A</w:t>
             </w:r>
+            <w:r>
+              <w:t xml:space="preserve"> (Written in C++)</w:t>
+            </w:r>
           </w:p>
         </w:tc>
       </w:tr>
@@ -26512,7 +27019,6 @@
           <w:lang w:val="en-AU"/>
         </w:rPr>
       </w:pPr>
-      <w:bookmarkStart w:id="22" w:name="_Toc288754034"/>
     </w:p>
     <w:p>
       <w:pPr>
@@ -26537,31 +27043,35 @@
           <w:lang w:val="en-AU"/>
         </w:rPr>
       </w:pPr>
-    </w:p>
-    <w:bookmarkEnd w:id="22"/>
+      <w:r>
+        <w:rPr>
+          <w:lang w:val="en-AU"/>
+        </w:rPr>
+        <w:br w:type="page"/>
+      </w:r>
+    </w:p>
+    <w:p>
+      <w:pPr>
+        <w:pStyle w:val="Heading1"/>
+        <w:rPr>
+          <w:lang w:val="en-AU"/>
+        </w:rPr>
+      </w:pPr>
+      <w:bookmarkStart w:id="24" w:name="_Toc289079040"/>
+      <w:r>
+        <w:rPr>
+          <w:lang w:val="en-AU"/>
+        </w:rPr>
+        <w:t>Test Data</w:t>
+      </w:r>
+      <w:bookmarkEnd w:id="24"/>
+    </w:p>
+    <w:p>
+      <w:r>
+        <w:t>Drivers used in this test data:</w:t>
+      </w:r>
+    </w:p>
     <w:p/>
-    <w:p/>
-    <w:p/>
-    <w:p/>
-    <w:p>
-      <w:pPr>
-        <w:pStyle w:val="Heading1"/>
-        <w:rPr>
-          <w:lang w:val="en-AU"/>
-        </w:rPr>
-      </w:pPr>
-      <w:r>
-        <w:rPr>
-          <w:lang w:val="en-AU"/>
-        </w:rPr>
-        <w:t>Test Data</w:t>
-      </w:r>
-    </w:p>
-    <w:p>
-      <w:r>
-        <w:t>Drivers used in this test data:</w:t>
-      </w:r>
-    </w:p>
     <w:p/>
     <w:tbl>
       <w:tblPr>
@@ -26577,14 +27087,22 @@
       </w:tblGrid>
       <w:tr>
         <w:trPr>
-          <w:trHeight w:val="2800"/>
+          <w:trHeight w:val="560"/>
         </w:trPr>
         <w:tc>
           <w:tcPr>
             <w:tcW w:w="0" w:type="auto"/>
           </w:tcPr>
           <w:p>
-            <w:r>
+            <w:pPr>
+              <w:rPr>
+                <w:b/>
+              </w:rPr>
+            </w:pPr>
+            <w:r>
+              <w:rPr>
+                <w:b/>
+              </w:rPr>
               <w:t>Driver Name</w:t>
             </w:r>
           </w:p>
@@ -26594,7 +27112,15 @@
             <w:tcW w:w="0" w:type="auto"/>
           </w:tcPr>
           <w:p>
-            <w:r>
+            <w:pPr>
+              <w:rPr>
+                <w:b/>
+              </w:rPr>
+            </w:pPr>
+            <w:r>
+              <w:rPr>
+                <w:b/>
+              </w:rPr>
               <w:t>Input</w:t>
             </w:r>
           </w:p>
@@ -26604,7 +27130,15 @@
             <w:tcW w:w="0" w:type="auto"/>
           </w:tcPr>
           <w:p>
-            <w:r>
+            <w:pPr>
+              <w:rPr>
+                <w:b/>
+              </w:rPr>
+            </w:pPr>
+            <w:r>
+              <w:rPr>
+                <w:b/>
+              </w:rPr>
               <w:t>Output</w:t>
             </w:r>
           </w:p>
@@ -26614,7 +27148,15 @@
             <w:tcW w:w="0" w:type="auto"/>
           </w:tcPr>
           <w:p>
-            <w:r>
+            <w:pPr>
+              <w:rPr>
+                <w:b/>
+              </w:rPr>
+            </w:pPr>
+            <w:r>
+              <w:rPr>
+                <w:b/>
+              </w:rPr>
               <w:t>Use</w:t>
             </w:r>
           </w:p>
@@ -27086,7 +27628,7 @@
                           </pic:cNvPicPr>
                         </pic:nvPicPr>
                         <pic:blipFill>
-                          <a:blip r:embed="rId13">
+                          <a:blip r:embed="rId14">
                             <a:extLst>
                               <a:ext uri="{28A0092B-C50C-407E-A947-70E740481C1C}">
                                 <a14:useLocalDpi xmlns:a14="http://schemas.microsoft.com/office/drawing/2010/main" val="0"/>
@@ -27135,6 +27677,83 @@
               <w:rPr>
                 <w:lang w:val="en-AU"/>
               </w:rPr>
+              <w:t xml:space="preserve">User 1 Presses Check Calendar and No Valid User ID is </w:t>
+            </w:r>
+            <w:proofErr w:type="spellStart"/>
+            <w:r>
+              <w:rPr>
+                <w:lang w:val="en-AU"/>
+              </w:rPr>
+              <w:t>stoed</w:t>
+            </w:r>
+            <w:proofErr w:type="spellEnd"/>
+          </w:p>
+        </w:tc>
+        <w:tc>
+          <w:tcPr>
+            <w:tcW w:w="1880" w:type="dxa"/>
+          </w:tcPr>
+          <w:p>
+            <w:pPr>
+              <w:rPr>
+                <w:lang w:val="en-AU"/>
+              </w:rPr>
+            </w:pPr>
+            <w:r>
+              <w:rPr>
+                <w:lang w:val="en-AU"/>
+              </w:rPr>
+              <w:t>Check Calendar:</w:t>
+            </w:r>
+          </w:p>
+          <w:p>
+            <w:pPr>
+              <w:rPr>
+                <w:lang w:val="en-AU"/>
+              </w:rPr>
+            </w:pPr>
+            <w:r>
+              <w:rPr>
+                <w:lang w:val="en-AU"/>
+              </w:rPr>
+              <w:t>Returns Error (User ID Not Valid)</w:t>
+            </w:r>
+          </w:p>
+        </w:tc>
+        <w:tc>
+          <w:tcPr>
+            <w:tcW w:w="6456" w:type="dxa"/>
+          </w:tcPr>
+          <w:p>
+            <w:pPr>
+              <w:rPr>
+                <w:lang w:val="en-AU"/>
+              </w:rPr>
+            </w:pPr>
+            <w:r>
+              <w:rPr>
+                <w:lang w:val="en-AU"/>
+              </w:rPr>
+              <w:t>No GUI Change is seen as GUI will not change without valid calendar data</w:t>
+            </w:r>
+          </w:p>
+        </w:tc>
+      </w:tr>
+      <w:tr>
+        <w:tc>
+          <w:tcPr>
+            <w:tcW w:w="2340" w:type="dxa"/>
+          </w:tcPr>
+          <w:p>
+            <w:pPr>
+              <w:rPr>
+                <w:lang w:val="en-AU"/>
+              </w:rPr>
+            </w:pPr>
+            <w:r>
+              <w:rPr>
+                <w:lang w:val="en-AU"/>
+              </w:rPr>
               <w:t>User 1 Presses Check Calendar</w:t>
             </w:r>
           </w:p>
@@ -27252,7 +27871,7 @@
                           </pic:cNvPicPr>
                         </pic:nvPicPr>
                         <pic:blipFill>
-                          <a:blip r:embed="rId14">
+                          <a:blip r:embed="rId15">
                             <a:extLst>
                               <a:ext uri="{28A0092B-C50C-407E-A947-70E740481C1C}">
                                 <a14:useLocalDpi xmlns:a14="http://schemas.microsoft.com/office/drawing/2010/main" val="0"/>
@@ -27389,7 +28008,7 @@
                           </pic:cNvPicPr>
                         </pic:nvPicPr>
                         <pic:blipFill>
-                          <a:blip r:embed="rId15">
+                          <a:blip r:embed="rId16">
                             <a:extLst>
                               <a:ext uri="{28A0092B-C50C-407E-A947-70E740481C1C}">
                                 <a14:useLocalDpi xmlns:a14="http://schemas.microsoft.com/office/drawing/2010/main" val="0"/>
@@ -27505,7 +28124,7 @@
                           </pic:cNvPicPr>
                         </pic:nvPicPr>
                         <pic:blipFill>
-                          <a:blip r:embed="rId16">
+                          <a:blip r:embed="rId17">
                             <a:extLst>
                               <a:ext uri="{28A0092B-C50C-407E-A947-70E740481C1C}">
                                 <a14:useLocalDpi xmlns:a14="http://schemas.microsoft.com/office/drawing/2010/main" val="0"/>
@@ -27629,7 +28248,7 @@
                           </pic:cNvPicPr>
                         </pic:nvPicPr>
                         <pic:blipFill>
-                          <a:blip r:embed="rId17">
+                          <a:blip r:embed="rId18">
                             <a:extLst>
                               <a:ext uri="{28A0092B-C50C-407E-A947-70E740481C1C}">
                                 <a14:useLocalDpi xmlns:a14="http://schemas.microsoft.com/office/drawing/2010/main" val="0"/>
@@ -27746,7 +28365,7 @@
                           </pic:cNvPicPr>
                         </pic:nvPicPr>
                         <pic:blipFill>
-                          <a:blip r:embed="rId18">
+                          <a:blip r:embed="rId19">
                             <a:extLst>
                               <a:ext uri="{28A0092B-C50C-407E-A947-70E740481C1C}">
                                 <a14:useLocalDpi xmlns:a14="http://schemas.microsoft.com/office/drawing/2010/main" val="0"/>
@@ -27866,6 +28485,18 @@
               </w:rPr>
               <w:t>N/A</w:t>
             </w:r>
+            <w:r>
+              <w:rPr>
+                <w:lang w:val="en-AU"/>
+              </w:rPr>
+              <w:t xml:space="preserve"> </w:t>
+            </w:r>
+            <w:r>
+              <w:rPr>
+                <w:lang w:val="en-AU"/>
+              </w:rPr>
+              <w:sym w:font="Wingdings" w:char="F0E0"/>
+            </w:r>
           </w:p>
         </w:tc>
         <w:tc>
@@ -27916,6 +28547,18 @@
                 <w:lang w:val="en-AU"/>
               </w:rPr>
               <w:t>N/A</w:t>
+            </w:r>
+            <w:r>
+              <w:rPr>
+                <w:lang w:val="en-AU"/>
+              </w:rPr>
+              <w:t xml:space="preserve"> </w:t>
+            </w:r>
+            <w:r>
+              <w:rPr>
+                <w:lang w:val="en-AU"/>
+              </w:rPr>
+              <w:sym w:font="Wingdings" w:char="F0E0"/>
             </w:r>
           </w:p>
         </w:tc>
@@ -27936,14 +28579,6 @@
     </w:tbl>
     <w:p/>
     <w:p/>
-    <w:p>
-      <w:r>
-        <w:rPr>
-          <w:highlight w:val="red"/>
-        </w:rPr>
-        <w:t>Try breaking the program with test data</w:t>
-      </w:r>
-    </w:p>
     <w:p/>
     <w:p/>
     <w:p/>
@@ -27951,23 +28586,828 @@
       <w:pPr>
         <w:pStyle w:val="Heading1"/>
       </w:pPr>
-      <w:bookmarkStart w:id="23" w:name="_Toc288754035"/>
+      <w:bookmarkStart w:id="25" w:name="_Toc289079041"/>
+      <w:r>
+        <w:t>Reflection</w:t>
+      </w:r>
+      <w:bookmarkEnd w:id="25"/>
+    </w:p>
+    <w:p>
+      <w:r>
+        <w:t xml:space="preserve">The Design phase of my Software HSC Major Project has been an extremely fulfilling and rewarding process. Although at times it has stressed me to an extreme extent, there few things I really regret. I do not believe this stage was really that much different from the last in so far as it was all fairly meaningless documentation that helped me very little in implementing my design and writing the code. What it did do was give me a better idea of how to go about explaining the workings of my project to the IT department who I have to work with at one point or another to get an API for </w:t>
+      </w:r>
+      <w:proofErr w:type="spellStart"/>
+      <w:r>
+        <w:t>Edumate</w:t>
+      </w:r>
+      <w:proofErr w:type="spellEnd"/>
+      <w:r>
+        <w:t xml:space="preserve"> which, even at the best </w:t>
+      </w:r>
+      <w:r>
+        <w:t xml:space="preserve">of times, I doubt exists and is functional. At this point I think it is important to thank </w:t>
+      </w:r>
+      <w:proofErr w:type="spellStart"/>
+      <w:r>
+        <w:t>Mr</w:t>
+      </w:r>
+      <w:proofErr w:type="spellEnd"/>
+      <w:r>
+        <w:t xml:space="preserve"> Case who has helped me more than I could’ve ever asked by ordering the NFC/RFID chip and the touchscreen for my project. Although I have only had success with the NFC Chip so far the success I have had has essentially finished my project, and as my user feedback has indicated there may be no need for the touch screen interface I designed in the first place. In this stage of the project I have encountered little to no problems, like a leaf floating on the wind I have surpassed the expectations of the tree I was once attached to, this being the class of people I am part of. In saying this I did have to push my limits of concentration and efficiency in being able to complete the task in the given time, having only been given the draft before the notification was actually required to be given to us (2 weeks before) and in this time I had </w:t>
+      </w:r>
+      <w:r>
+        <w:t>many assessment tasks that were far more pressing than software (</w:t>
+      </w:r>
+      <w:proofErr w:type="spellStart"/>
+      <w:r>
+        <w:t>Maths</w:t>
+      </w:r>
+      <w:proofErr w:type="spellEnd"/>
+      <w:r>
+        <w:t xml:space="preserve">, 3U </w:t>
+      </w:r>
+      <w:proofErr w:type="spellStart"/>
+      <w:r>
+        <w:t>Maths</w:t>
+      </w:r>
+      <w:proofErr w:type="spellEnd"/>
+      <w:r>
+        <w:t xml:space="preserve"> and Chemistry).</w:t>
+      </w:r>
+      <w:r>
+        <w:t xml:space="preserve"> I was able to overcome this lack of time by working as hard as I possibly can, asking </w:t>
+      </w:r>
+      <w:proofErr w:type="spellStart"/>
+      <w:r>
+        <w:t>Mr</w:t>
+      </w:r>
+      <w:proofErr w:type="spellEnd"/>
+      <w:r>
+        <w:t xml:space="preserve"> Drake for help as often as possible </w:t>
+      </w:r>
+      <w:r>
+        <w:t>and peer checking my work.</w:t>
+      </w:r>
+      <w:r>
+        <w:t xml:space="preserve"> I will re-iterate, as it’s an important part of the outline in the assessment notification – there were NO problems I couldn’t overcome in completing the Design phase of my HSC Major Project.</w:t>
+      </w:r>
+      <w:r>
+        <w:t xml:space="preserve"> I did however have problems in starting the hardware and </w:t>
+      </w:r>
+      <w:r>
+        <w:t xml:space="preserve">software development phase, in </w:t>
+      </w:r>
+      <w:r>
+        <w:t>so far as I can</w:t>
+      </w:r>
+      <w:r>
+        <w:t xml:space="preserve">’t get the touch screen to work which detracted from my general ethos of work. I believe, in my humble opinion, that I have </w:t>
+      </w:r>
+      <w:proofErr w:type="spellStart"/>
+      <w:r>
+        <w:t>succeded</w:t>
+      </w:r>
+      <w:proofErr w:type="spellEnd"/>
+      <w:r>
+        <w:t xml:space="preserve"> with everything in this phase of the project. Any user that has looked at my prototype has loved it and they have all given me some </w:t>
+      </w:r>
+      <w:proofErr w:type="gramStart"/>
+      <w:r>
+        <w:t>feedback which</w:t>
+      </w:r>
+      <w:proofErr w:type="gramEnd"/>
+      <w:r>
+        <w:t xml:space="preserve"> I have tried to incorporate into my project</w:t>
+      </w:r>
+      <w:r>
+        <w:t xml:space="preserve">. The issue of </w:t>
+      </w:r>
+      <w:proofErr w:type="spellStart"/>
+      <w:r>
+        <w:t>siging</w:t>
+      </w:r>
+      <w:proofErr w:type="spellEnd"/>
+      <w:r>
+        <w:t xml:space="preserve"> in for different things, unfortunately, cannot be solved until IT give me the </w:t>
+      </w:r>
+      <w:proofErr w:type="spellStart"/>
+      <w:r>
+        <w:t>Edumate</w:t>
+      </w:r>
+      <w:proofErr w:type="spellEnd"/>
+      <w:r>
+        <w:t xml:space="preserve"> API which, I will again reiterate, I don’t believe exists.</w:t>
+      </w:r>
+      <w:r>
+        <w:t xml:space="preserve"> In terms of my success I am extremely happy with the level to which I have completed the charts and diagrams in which I lost a lot of marks last assessment. I have made a concerted effort to </w:t>
+      </w:r>
+      <w:r>
+        <w:t xml:space="preserve">ask </w:t>
+      </w:r>
+      <w:proofErr w:type="spellStart"/>
+      <w:r>
+        <w:t>Mr</w:t>
+      </w:r>
+      <w:proofErr w:type="spellEnd"/>
+      <w:r>
+        <w:t xml:space="preserve"> Drake about what I should do differently, and checking this feedback with the course specifications document. If I had the time I would probably have talked to </w:t>
+      </w:r>
+      <w:proofErr w:type="spellStart"/>
+      <w:r>
+        <w:t>Mr</w:t>
+      </w:r>
+      <w:proofErr w:type="spellEnd"/>
+      <w:r>
+        <w:t xml:space="preserve"> Drake more and earlier and maybe gotten </w:t>
+      </w:r>
+      <w:proofErr w:type="spellStart"/>
+      <w:r>
+        <w:t>Mr</w:t>
+      </w:r>
+      <w:proofErr w:type="spellEnd"/>
+      <w:r>
+        <w:t xml:space="preserve"> Cases opinion on some of the more finicky pieces of my project as </w:t>
+      </w:r>
+      <w:proofErr w:type="spellStart"/>
+      <w:r>
+        <w:t>Mr</w:t>
+      </w:r>
+      <w:proofErr w:type="spellEnd"/>
+      <w:r>
+        <w:t xml:space="preserve"> Drake is often distracted in class.</w:t>
+      </w:r>
+      <w:r>
+        <w:t xml:space="preserve"> One thing I definitely am disappointed in is</w:t>
+      </w:r>
+      <w:r>
+        <w:t xml:space="preserve"> the fact that firstly, we were only given </w:t>
+      </w:r>
+      <w:r>
+        <w:t xml:space="preserve">2 weeks notice to do a task that I now have 9000 words for and secondly, </w:t>
+      </w:r>
+      <w:proofErr w:type="spellStart"/>
+      <w:r>
+        <w:t>Mr</w:t>
+      </w:r>
+      <w:proofErr w:type="spellEnd"/>
+      <w:r>
+        <w:t xml:space="preserve"> Drake refused to help us with this task before the week the assessment task is due because of the course we were doing, which was fair enough but he could’ve taught us the course work pertaining to our Major </w:t>
+      </w:r>
+      <w:proofErr w:type="gramStart"/>
+      <w:r>
+        <w:t>Project  closer</w:t>
+      </w:r>
+      <w:proofErr w:type="gramEnd"/>
+      <w:r>
+        <w:t xml:space="preserve"> to the time it was due and we could do that Major Project Work. Overall I’m happy with my performance and I hope that </w:t>
+      </w:r>
+      <w:proofErr w:type="spellStart"/>
+      <w:r>
+        <w:t>Mr</w:t>
+      </w:r>
+      <w:proofErr w:type="spellEnd"/>
+      <w:r>
+        <w:t xml:space="preserve"> Drake agrees.</w:t>
+      </w:r>
+    </w:p>
+    <w:p>
+      <w:pPr>
+        <w:pStyle w:val="Heading1"/>
+      </w:pPr>
+    </w:p>
+    <w:p>
+      <w:pPr>
+        <w:pStyle w:val="Heading1"/>
+      </w:pPr>
+    </w:p>
+    <w:p>
+      <w:pPr>
+        <w:pStyle w:val="Heading1"/>
+      </w:pPr>
+    </w:p>
+    <w:p>
+      <w:pPr>
+        <w:pStyle w:val="Heading1"/>
+      </w:pPr>
+      <w:r>
+        <w:br w:type="page"/>
+      </w:r>
+    </w:p>
+    <w:p>
+      <w:pPr>
+        <w:pStyle w:val="Heading1"/>
+      </w:pPr>
+      <w:bookmarkStart w:id="26" w:name="_Toc289079042"/>
       <w:r>
         <w:t>Website Screenshots</w:t>
       </w:r>
-      <w:bookmarkEnd w:id="23"/>
+      <w:bookmarkEnd w:id="26"/>
     </w:p>
     <w:p/>
-    <w:p/>
+    <w:p>
+      <w:r>
+        <w:rPr>
+          <w:noProof/>
+        </w:rPr>
+        <w:drawing>
+          <wp:inline distT="0" distB="0" distL="0" distR="0" wp14:anchorId="5065ED83" wp14:editId="548DF166">
+            <wp:extent cx="6285267" cy="3234267"/>
+            <wp:effectExtent l="203200" t="203200" r="191770" b="194945"/>
+            <wp:docPr id="7" name="Picture 3"/>
+            <wp:cNvGraphicFramePr>
+              <a:graphicFrameLocks xmlns:a="http://schemas.openxmlformats.org/drawingml/2006/main" noChangeAspect="1"/>
+            </wp:cNvGraphicFramePr>
+            <a:graphic xmlns:a="http://schemas.openxmlformats.org/drawingml/2006/main">
+              <a:graphicData uri="http://schemas.openxmlformats.org/drawingml/2006/picture">
+                <pic:pic xmlns:pic="http://schemas.openxmlformats.org/drawingml/2006/picture">
+                  <pic:nvPicPr>
+                    <pic:cNvPr id="8" name="Picture 3"/>
+                    <pic:cNvPicPr>
+                      <a:picLocks noChangeAspect="1" noChangeArrowheads="1"/>
+                    </pic:cNvPicPr>
+                  </pic:nvPicPr>
+                  <pic:blipFill>
+                    <a:blip r:embed="rId20">
+                      <a:extLst>
+                        <a:ext uri="{28A0092B-C50C-407E-A947-70E740481C1C}">
+                          <a14:useLocalDpi xmlns:a14="http://schemas.microsoft.com/office/drawing/2010/main" val="0"/>
+                        </a:ext>
+                      </a:extLst>
+                    </a:blip>
+                    <a:srcRect/>
+                    <a:stretch>
+                      <a:fillRect/>
+                    </a:stretch>
+                  </pic:blipFill>
+                  <pic:spPr bwMode="auto">
+                    <a:xfrm>
+                      <a:off x="0" y="0"/>
+                      <a:ext cx="6288431" cy="3235895"/>
+                    </a:xfrm>
+                    <a:prstGeom prst="rect">
+                      <a:avLst/>
+                    </a:prstGeom>
+                    <a:ln>
+                      <a:noFill/>
+                    </a:ln>
+                    <a:effectLst>
+                      <a:outerShdw blurRad="190500" algn="tl" rotWithShape="0">
+                        <a:srgbClr val="000000">
+                          <a:alpha val="70000"/>
+                        </a:srgbClr>
+                      </a:outerShdw>
+                    </a:effectLst>
+                  </pic:spPr>
+                </pic:pic>
+              </a:graphicData>
+            </a:graphic>
+          </wp:inline>
+        </w:drawing>
+      </w:r>
+    </w:p>
     <w:p>
       <w:pPr>
         <w:pStyle w:val="Heading1"/>
       </w:pPr>
-      <w:bookmarkStart w:id="24" w:name="_Toc288754036"/>
+      <w:r>
+        <w:rPr>
+          <w:noProof/>
+        </w:rPr>
+        <w:drawing>
+          <wp:inline distT="0" distB="0" distL="0" distR="0" wp14:anchorId="5ED42565" wp14:editId="70C73522">
+            <wp:extent cx="5854700" cy="3505979"/>
+            <wp:effectExtent l="203200" t="203200" r="190500" b="202565"/>
+            <wp:docPr id="8" name="Picture 4"/>
+            <wp:cNvGraphicFramePr>
+              <a:graphicFrameLocks xmlns:a="http://schemas.openxmlformats.org/drawingml/2006/main" noChangeAspect="1"/>
+            </wp:cNvGraphicFramePr>
+            <a:graphic xmlns:a="http://schemas.openxmlformats.org/drawingml/2006/main">
+              <a:graphicData uri="http://schemas.openxmlformats.org/drawingml/2006/picture">
+                <pic:pic xmlns:pic="http://schemas.openxmlformats.org/drawingml/2006/picture">
+                  <pic:nvPicPr>
+                    <pic:cNvPr id="7" name="Picture 4"/>
+                    <pic:cNvPicPr>
+                      <a:picLocks noChangeAspect="1" noChangeArrowheads="1"/>
+                    </pic:cNvPicPr>
+                  </pic:nvPicPr>
+                  <pic:blipFill>
+                    <a:blip r:embed="rId21">
+                      <a:extLst>
+                        <a:ext uri="{28A0092B-C50C-407E-A947-70E740481C1C}">
+                          <a14:useLocalDpi xmlns:a14="http://schemas.microsoft.com/office/drawing/2010/main" val="0"/>
+                        </a:ext>
+                      </a:extLst>
+                    </a:blip>
+                    <a:srcRect/>
+                    <a:stretch>
+                      <a:fillRect/>
+                    </a:stretch>
+                  </pic:blipFill>
+                  <pic:spPr bwMode="auto">
+                    <a:xfrm>
+                      <a:off x="0" y="0"/>
+                      <a:ext cx="5861226" cy="3509887"/>
+                    </a:xfrm>
+                    <a:prstGeom prst="rect">
+                      <a:avLst/>
+                    </a:prstGeom>
+                    <a:ln>
+                      <a:noFill/>
+                    </a:ln>
+                    <a:effectLst>
+                      <a:outerShdw blurRad="190500" algn="tl" rotWithShape="0">
+                        <a:srgbClr val="000000">
+                          <a:alpha val="70000"/>
+                        </a:srgbClr>
+                      </a:outerShdw>
+                    </a:effectLst>
+                  </pic:spPr>
+                </pic:pic>
+              </a:graphicData>
+            </a:graphic>
+          </wp:inline>
+        </w:drawing>
+      </w:r>
+    </w:p>
+    <w:p>
+      <w:pPr>
+        <w:pStyle w:val="Heading1"/>
+      </w:pPr>
+    </w:p>
+    <w:p>
+      <w:pPr>
+        <w:pStyle w:val="Heading1"/>
+      </w:pPr>
+    </w:p>
+    <w:p>
+      <w:pPr>
+        <w:pStyle w:val="Heading1"/>
+      </w:pPr>
+      <w:r>
+        <w:br w:type="page"/>
+      </w:r>
+    </w:p>
+    <w:p>
+      <w:pPr>
+        <w:pStyle w:val="Heading1"/>
+      </w:pPr>
+      <w:bookmarkStart w:id="27" w:name="_Toc289079043"/>
       <w:r>
         <w:t>Prototype Screenshots</w:t>
       </w:r>
-      <w:bookmarkEnd w:id="24"/>
+      <w:bookmarkEnd w:id="27"/>
+    </w:p>
+    <w:p>
+      <w:pPr>
+        <w:keepNext/>
+      </w:pPr>
+      <w:r>
+        <w:rPr>
+          <w:noProof/>
+        </w:rPr>
+        <w:drawing>
+          <wp:inline distT="0" distB="0" distL="0" distR="0" wp14:anchorId="589FF622" wp14:editId="385F5C4F">
+            <wp:extent cx="4368800" cy="3800475"/>
+            <wp:effectExtent l="203200" t="203200" r="203200" b="212725"/>
+            <wp:docPr id="9" name="Picture 5"/>
+            <wp:cNvGraphicFramePr>
+              <a:graphicFrameLocks xmlns:a="http://schemas.openxmlformats.org/drawingml/2006/main" noChangeAspect="1"/>
+            </wp:cNvGraphicFramePr>
+            <a:graphic xmlns:a="http://schemas.openxmlformats.org/drawingml/2006/main">
+              <a:graphicData uri="http://schemas.openxmlformats.org/drawingml/2006/picture">
+                <pic:pic xmlns:pic="http://schemas.openxmlformats.org/drawingml/2006/picture">
+                  <pic:nvPicPr>
+                    <pic:cNvPr id="6" name="Picture 5"/>
+                    <pic:cNvPicPr>
+                      <a:picLocks noChangeAspect="1" noChangeArrowheads="1"/>
+                    </pic:cNvPicPr>
+                  </pic:nvPicPr>
+                  <pic:blipFill>
+                    <a:blip r:embed="rId22">
+                      <a:extLst>
+                        <a:ext uri="{28A0092B-C50C-407E-A947-70E740481C1C}">
+                          <a14:useLocalDpi xmlns:a14="http://schemas.microsoft.com/office/drawing/2010/main" val="0"/>
+                        </a:ext>
+                      </a:extLst>
+                    </a:blip>
+                    <a:srcRect/>
+                    <a:stretch>
+                      <a:fillRect/>
+                    </a:stretch>
+                  </pic:blipFill>
+                  <pic:spPr bwMode="auto">
+                    <a:xfrm>
+                      <a:off x="0" y="0"/>
+                      <a:ext cx="4371535" cy="3802854"/>
+                    </a:xfrm>
+                    <a:prstGeom prst="rect">
+                      <a:avLst/>
+                    </a:prstGeom>
+                    <a:ln>
+                      <a:noFill/>
+                    </a:ln>
+                    <a:effectLst>
+                      <a:outerShdw blurRad="190500" algn="tl" rotWithShape="0">
+                        <a:srgbClr val="000000">
+                          <a:alpha val="70000"/>
+                        </a:srgbClr>
+                      </a:outerShdw>
+                    </a:effectLst>
+                  </pic:spPr>
+                </pic:pic>
+              </a:graphicData>
+            </a:graphic>
+          </wp:inline>
+        </w:drawing>
+      </w:r>
+    </w:p>
+    <w:p>
+      <w:pPr>
+        <w:pStyle w:val="Caption"/>
+      </w:pPr>
+      <w:r>
+        <w:t>Login Page</w:t>
+      </w:r>
+    </w:p>
+    <w:p>
+      <w:pPr>
+        <w:keepNext/>
+      </w:pPr>
+      <w:r>
+        <w:t xml:space="preserve"> </w:t>
+      </w:r>
+      <w:r>
+        <w:rPr>
+          <w:noProof/>
+        </w:rPr>
+        <w:drawing>
+          <wp:inline distT="0" distB="0" distL="0" distR="0" wp14:anchorId="53D23C11" wp14:editId="086B3778">
+            <wp:extent cx="4326134" cy="4343400"/>
+            <wp:effectExtent l="203200" t="203200" r="195580" b="203200"/>
+            <wp:docPr id="11" name="Picture 6"/>
+            <wp:cNvGraphicFramePr>
+              <a:graphicFrameLocks xmlns:a="http://schemas.openxmlformats.org/drawingml/2006/main" noChangeAspect="1"/>
+            </wp:cNvGraphicFramePr>
+            <a:graphic xmlns:a="http://schemas.openxmlformats.org/drawingml/2006/main">
+              <a:graphicData uri="http://schemas.openxmlformats.org/drawingml/2006/picture">
+                <pic:pic xmlns:pic="http://schemas.openxmlformats.org/drawingml/2006/picture">
+                  <pic:nvPicPr>
+                    <pic:cNvPr id="5" name="Picture 6"/>
+                    <pic:cNvPicPr>
+                      <a:picLocks noChangeAspect="1" noChangeArrowheads="1"/>
+                    </pic:cNvPicPr>
+                  </pic:nvPicPr>
+                  <pic:blipFill>
+                    <a:blip r:embed="rId23">
+                      <a:extLst>
+                        <a:ext uri="{28A0092B-C50C-407E-A947-70E740481C1C}">
+                          <a14:useLocalDpi xmlns:a14="http://schemas.microsoft.com/office/drawing/2010/main" val="0"/>
+                        </a:ext>
+                      </a:extLst>
+                    </a:blip>
+                    <a:srcRect/>
+                    <a:stretch>
+                      <a:fillRect/>
+                    </a:stretch>
+                  </pic:blipFill>
+                  <pic:spPr bwMode="auto">
+                    <a:xfrm>
+                      <a:off x="0" y="0"/>
+                      <a:ext cx="4327298" cy="4344568"/>
+                    </a:xfrm>
+                    <a:prstGeom prst="rect">
+                      <a:avLst/>
+                    </a:prstGeom>
+                    <a:ln>
+                      <a:noFill/>
+                    </a:ln>
+                    <a:effectLst>
+                      <a:outerShdw blurRad="190500" algn="tl" rotWithShape="0">
+                        <a:srgbClr val="000000">
+                          <a:alpha val="70000"/>
+                        </a:srgbClr>
+                      </a:outerShdw>
+                    </a:effectLst>
+                  </pic:spPr>
+                </pic:pic>
+              </a:graphicData>
+            </a:graphic>
+          </wp:inline>
+        </w:drawing>
+      </w:r>
+    </w:p>
+    <w:p>
+      <w:pPr>
+        <w:pStyle w:val="Caption"/>
+      </w:pPr>
+    </w:p>
+    <w:p>
+      <w:pPr>
+        <w:pStyle w:val="Caption"/>
+      </w:pPr>
+      <w:r>
+        <w:t xml:space="preserve">Admin Main Page </w:t>
+      </w:r>
+    </w:p>
+    <w:p>
+      <w:pPr>
+        <w:keepNext/>
+      </w:pPr>
+      <w:r>
+        <w:t xml:space="preserve"> </w:t>
+      </w:r>
+      <w:r>
+        <w:rPr>
+          <w:noProof/>
+        </w:rPr>
+        <w:drawing>
+          <wp:inline distT="0" distB="0" distL="0" distR="0" wp14:anchorId="7718F6E4" wp14:editId="18D88B78">
+            <wp:extent cx="4106333" cy="4081619"/>
+            <wp:effectExtent l="203200" t="203200" r="212090" b="211455"/>
+            <wp:docPr id="12" name="Picture 7"/>
+            <wp:cNvGraphicFramePr>
+              <a:graphicFrameLocks xmlns:a="http://schemas.openxmlformats.org/drawingml/2006/main" noChangeAspect="1"/>
+            </wp:cNvGraphicFramePr>
+            <a:graphic xmlns:a="http://schemas.openxmlformats.org/drawingml/2006/main">
+              <a:graphicData uri="http://schemas.openxmlformats.org/drawingml/2006/picture">
+                <pic:pic xmlns:pic="http://schemas.openxmlformats.org/drawingml/2006/picture">
+                  <pic:nvPicPr>
+                    <pic:cNvPr id="4" name="Picture 7"/>
+                    <pic:cNvPicPr>
+                      <a:picLocks noChangeAspect="1" noChangeArrowheads="1"/>
+                    </pic:cNvPicPr>
+                  </pic:nvPicPr>
+                  <pic:blipFill>
+                    <a:blip r:embed="rId24">
+                      <a:extLst>
+                        <a:ext uri="{28A0092B-C50C-407E-A947-70E740481C1C}">
+                          <a14:useLocalDpi xmlns:a14="http://schemas.microsoft.com/office/drawing/2010/main" val="0"/>
+                        </a:ext>
+                      </a:extLst>
+                    </a:blip>
+                    <a:srcRect/>
+                    <a:stretch>
+                      <a:fillRect/>
+                    </a:stretch>
+                  </pic:blipFill>
+                  <pic:spPr bwMode="auto">
+                    <a:xfrm>
+                      <a:off x="0" y="0"/>
+                      <a:ext cx="4106736" cy="4082020"/>
+                    </a:xfrm>
+                    <a:prstGeom prst="rect">
+                      <a:avLst/>
+                    </a:prstGeom>
+                    <a:ln>
+                      <a:noFill/>
+                    </a:ln>
+                    <a:effectLst>
+                      <a:outerShdw blurRad="190500" algn="tl" rotWithShape="0">
+                        <a:srgbClr val="000000">
+                          <a:alpha val="70000"/>
+                        </a:srgbClr>
+                      </a:outerShdw>
+                    </a:effectLst>
+                  </pic:spPr>
+                </pic:pic>
+              </a:graphicData>
+            </a:graphic>
+          </wp:inline>
+        </w:drawing>
+      </w:r>
+    </w:p>
+    <w:p>
+      <w:pPr>
+        <w:pStyle w:val="Caption"/>
+      </w:pPr>
+      <w:r>
+        <w:t xml:space="preserve">Trouble Shooting Page </w:t>
+      </w:r>
+    </w:p>
+    <w:p>
+      <w:pPr>
+        <w:keepNext/>
+      </w:pPr>
+      <w:r>
+        <w:t xml:space="preserve"> </w:t>
+      </w:r>
+      <w:r>
+        <w:t xml:space="preserve"> </w:t>
+      </w:r>
+      <w:r>
+        <w:rPr>
+          <w:noProof/>
+        </w:rPr>
+        <w:drawing>
+          <wp:inline distT="0" distB="0" distL="0" distR="0" wp14:anchorId="1612AE4B" wp14:editId="0F49C16B">
+            <wp:extent cx="4072467" cy="4084758"/>
+            <wp:effectExtent l="203200" t="203200" r="194945" b="208280"/>
+            <wp:docPr id="14" name="Picture 9"/>
+            <wp:cNvGraphicFramePr>
+              <a:graphicFrameLocks xmlns:a="http://schemas.openxmlformats.org/drawingml/2006/main" noChangeAspect="1"/>
+            </wp:cNvGraphicFramePr>
+            <a:graphic xmlns:a="http://schemas.openxmlformats.org/drawingml/2006/main">
+              <a:graphicData uri="http://schemas.openxmlformats.org/drawingml/2006/picture">
+                <pic:pic xmlns:pic="http://schemas.openxmlformats.org/drawingml/2006/picture">
+                  <pic:nvPicPr>
+                    <pic:cNvPr id="3" name="Picture 9"/>
+                    <pic:cNvPicPr>
+                      <a:picLocks noChangeAspect="1" noChangeArrowheads="1"/>
+                    </pic:cNvPicPr>
+                  </pic:nvPicPr>
+                  <pic:blipFill>
+                    <a:blip r:embed="rId25">
+                      <a:extLst>
+                        <a:ext uri="{28A0092B-C50C-407E-A947-70E740481C1C}">
+                          <a14:useLocalDpi xmlns:a14="http://schemas.microsoft.com/office/drawing/2010/main" val="0"/>
+                        </a:ext>
+                      </a:extLst>
+                    </a:blip>
+                    <a:srcRect/>
+                    <a:stretch>
+                      <a:fillRect/>
+                    </a:stretch>
+                  </pic:blipFill>
+                  <pic:spPr bwMode="auto">
+                    <a:xfrm>
+                      <a:off x="0" y="0"/>
+                      <a:ext cx="4075655" cy="4087955"/>
+                    </a:xfrm>
+                    <a:prstGeom prst="rect">
+                      <a:avLst/>
+                    </a:prstGeom>
+                    <a:ln>
+                      <a:noFill/>
+                    </a:ln>
+                    <a:effectLst>
+                      <a:outerShdw blurRad="190500" algn="tl" rotWithShape="0">
+                        <a:srgbClr val="000000">
+                          <a:alpha val="70000"/>
+                        </a:srgbClr>
+                      </a:outerShdw>
+                    </a:effectLst>
+                  </pic:spPr>
+                </pic:pic>
+              </a:graphicData>
+            </a:graphic>
+          </wp:inline>
+        </w:drawing>
+      </w:r>
+    </w:p>
+    <w:p>
+      <w:pPr>
+        <w:pStyle w:val="Caption"/>
+      </w:pPr>
+      <w:r>
+        <w:t>Raw Student Data Page</w:t>
+      </w:r>
+    </w:p>
+    <w:p>
+      <w:pPr>
+        <w:keepNext/>
+      </w:pPr>
+      <w:r>
+        <w:rPr>
+          <w:noProof/>
+        </w:rPr>
+        <w:drawing>
+          <wp:inline distT="0" distB="0" distL="0" distR="0" wp14:anchorId="27B39FCA" wp14:editId="7A21BD8C">
+            <wp:extent cx="4140200" cy="4119375"/>
+            <wp:effectExtent l="203200" t="203200" r="203200" b="198755"/>
+            <wp:docPr id="13" name="Picture 8"/>
+            <wp:cNvGraphicFramePr>
+              <a:graphicFrameLocks xmlns:a="http://schemas.openxmlformats.org/drawingml/2006/main" noChangeAspect="1"/>
+            </wp:cNvGraphicFramePr>
+            <a:graphic xmlns:a="http://schemas.openxmlformats.org/drawingml/2006/main">
+              <a:graphicData uri="http://schemas.openxmlformats.org/drawingml/2006/picture">
+                <pic:pic xmlns:pic="http://schemas.openxmlformats.org/drawingml/2006/picture">
+                  <pic:nvPicPr>
+                    <pic:cNvPr id="2" name="Picture 8"/>
+                    <pic:cNvPicPr>
+                      <a:picLocks noChangeAspect="1" noChangeArrowheads="1"/>
+                    </pic:cNvPicPr>
+                  </pic:nvPicPr>
+                  <pic:blipFill>
+                    <a:blip r:embed="rId26">
+                      <a:extLst>
+                        <a:ext uri="{28A0092B-C50C-407E-A947-70E740481C1C}">
+                          <a14:useLocalDpi xmlns:a14="http://schemas.microsoft.com/office/drawing/2010/main" val="0"/>
+                        </a:ext>
+                      </a:extLst>
+                    </a:blip>
+                    <a:srcRect/>
+                    <a:stretch>
+                      <a:fillRect/>
+                    </a:stretch>
+                  </pic:blipFill>
+                  <pic:spPr bwMode="auto">
+                    <a:xfrm>
+                      <a:off x="0" y="0"/>
+                      <a:ext cx="4140582" cy="4119755"/>
+                    </a:xfrm>
+                    <a:prstGeom prst="rect">
+                      <a:avLst/>
+                    </a:prstGeom>
+                    <a:ln>
+                      <a:noFill/>
+                    </a:ln>
+                    <a:effectLst>
+                      <a:outerShdw blurRad="190500" algn="tl" rotWithShape="0">
+                        <a:srgbClr val="000000">
+                          <a:alpha val="70000"/>
+                        </a:srgbClr>
+                      </a:outerShdw>
+                    </a:effectLst>
+                  </pic:spPr>
+                </pic:pic>
+              </a:graphicData>
+            </a:graphic>
+          </wp:inline>
+        </w:drawing>
+      </w:r>
+    </w:p>
+    <w:p>
+      <w:pPr>
+        <w:pStyle w:val="Caption"/>
+      </w:pPr>
+      <w:r>
+        <w:t xml:space="preserve">Student Main Page </w:t>
+      </w:r>
+    </w:p>
+    <w:p>
+      <w:pPr>
+        <w:keepNext/>
+      </w:pPr>
+      <w:r>
+        <w:t xml:space="preserve"> </w:t>
+      </w:r>
+      <w:r>
+        <w:rPr>
+          <w:noProof/>
+        </w:rPr>
+        <w:drawing>
+          <wp:inline distT="0" distB="0" distL="0" distR="0" wp14:anchorId="2F7FCB1A" wp14:editId="780EA3FA">
+            <wp:extent cx="4106333" cy="4106333"/>
+            <wp:effectExtent l="203200" t="203200" r="212090" b="212090"/>
+            <wp:docPr id="15" name="Picture 10"/>
+            <wp:cNvGraphicFramePr>
+              <a:graphicFrameLocks xmlns:a="http://schemas.openxmlformats.org/drawingml/2006/main" noChangeAspect="1"/>
+            </wp:cNvGraphicFramePr>
+            <a:graphic xmlns:a="http://schemas.openxmlformats.org/drawingml/2006/main">
+              <a:graphicData uri="http://schemas.openxmlformats.org/drawingml/2006/picture">
+                <pic:pic xmlns:pic="http://schemas.openxmlformats.org/drawingml/2006/picture">
+                  <pic:nvPicPr>
+                    <pic:cNvPr id="1" name="Picture 10"/>
+                    <pic:cNvPicPr>
+                      <a:picLocks noChangeAspect="1" noChangeArrowheads="1"/>
+                    </pic:cNvPicPr>
+                  </pic:nvPicPr>
+                  <pic:blipFill>
+                    <a:blip r:embed="rId27">
+                      <a:extLst>
+                        <a:ext uri="{28A0092B-C50C-407E-A947-70E740481C1C}">
+                          <a14:useLocalDpi xmlns:a14="http://schemas.microsoft.com/office/drawing/2010/main" val="0"/>
+                        </a:ext>
+                      </a:extLst>
+                    </a:blip>
+                    <a:srcRect/>
+                    <a:stretch>
+                      <a:fillRect/>
+                    </a:stretch>
+                  </pic:blipFill>
+                  <pic:spPr bwMode="auto">
+                    <a:xfrm>
+                      <a:off x="0" y="0"/>
+                      <a:ext cx="4106333" cy="4106333"/>
+                    </a:xfrm>
+                    <a:prstGeom prst="rect">
+                      <a:avLst/>
+                    </a:prstGeom>
+                    <a:ln>
+                      <a:noFill/>
+                    </a:ln>
+                    <a:effectLst>
+                      <a:outerShdw blurRad="190500" algn="tl" rotWithShape="0">
+                        <a:srgbClr val="000000">
+                          <a:alpha val="70000"/>
+                        </a:srgbClr>
+                      </a:outerShdw>
+                    </a:effectLst>
+                  </pic:spPr>
+                </pic:pic>
+              </a:graphicData>
+            </a:graphic>
+          </wp:inline>
+        </w:drawing>
+      </w:r>
+    </w:p>
+    <w:p>
+      <w:pPr>
+        <w:pStyle w:val="Caption"/>
+      </w:pPr>
+      <w:r>
+        <w:t xml:space="preserve">Check Calendar (Admin + Student) Page </w:t>
+      </w:r>
     </w:p>
     <w:sectPr>
       <w:type w:val="continuous"/>
@@ -28260,6 +29700,155 @@
     </w:lvl>
   </w:abstractNum>
   <w:abstractNum w:abstractNumId="3">
+    <w:nsid w:val="0EDD62DB"/>
+    <w:multiLevelType w:val="multilevel"/>
+    <w:tmpl w:val="6CC2DDF2"/>
+    <w:lvl w:ilvl="0">
+      <w:start w:val="1"/>
+      <w:numFmt w:val="bullet"/>
+      <w:lvlText w:val=""/>
+      <w:lvlJc w:val="left"/>
+      <w:pPr>
+        <w:tabs>
+          <w:tab w:val="num" w:pos="720"/>
+        </w:tabs>
+        <w:ind w:left="720" w:hanging="360"/>
+      </w:pPr>
+      <w:rPr>
+        <w:rFonts w:ascii="Symbol" w:hAnsi="Symbol" w:hint="default"/>
+        <w:sz w:val="20"/>
+      </w:rPr>
+    </w:lvl>
+    <w:lvl w:ilvl="1" w:tentative="1">
+      <w:start w:val="1"/>
+      <w:numFmt w:val="bullet"/>
+      <w:lvlText w:val="o"/>
+      <w:lvlJc w:val="left"/>
+      <w:pPr>
+        <w:tabs>
+          <w:tab w:val="num" w:pos="1440"/>
+        </w:tabs>
+        <w:ind w:left="1440" w:hanging="360"/>
+      </w:pPr>
+      <w:rPr>
+        <w:rFonts w:ascii="Courier New" w:hAnsi="Courier New" w:hint="default"/>
+        <w:sz w:val="20"/>
+      </w:rPr>
+    </w:lvl>
+    <w:lvl w:ilvl="2" w:tentative="1">
+      <w:start w:val="1"/>
+      <w:numFmt w:val="bullet"/>
+      <w:lvlText w:val=""/>
+      <w:lvlJc w:val="left"/>
+      <w:pPr>
+        <w:tabs>
+          <w:tab w:val="num" w:pos="2160"/>
+        </w:tabs>
+        <w:ind w:left="2160" w:hanging="360"/>
+      </w:pPr>
+      <w:rPr>
+        <w:rFonts w:ascii="Wingdings" w:hAnsi="Wingdings" w:hint="default"/>
+        <w:sz w:val="20"/>
+      </w:rPr>
+    </w:lvl>
+    <w:lvl w:ilvl="3" w:tentative="1">
+      <w:start w:val="1"/>
+      <w:numFmt w:val="bullet"/>
+      <w:lvlText w:val=""/>
+      <w:lvlJc w:val="left"/>
+      <w:pPr>
+        <w:tabs>
+          <w:tab w:val="num" w:pos="2880"/>
+        </w:tabs>
+        <w:ind w:left="2880" w:hanging="360"/>
+      </w:pPr>
+      <w:rPr>
+        <w:rFonts w:ascii="Wingdings" w:hAnsi="Wingdings" w:hint="default"/>
+        <w:sz w:val="20"/>
+      </w:rPr>
+    </w:lvl>
+    <w:lvl w:ilvl="4" w:tentative="1">
+      <w:start w:val="1"/>
+      <w:numFmt w:val="bullet"/>
+      <w:lvlText w:val=""/>
+      <w:lvlJc w:val="left"/>
+      <w:pPr>
+        <w:tabs>
+          <w:tab w:val="num" w:pos="3600"/>
+        </w:tabs>
+        <w:ind w:left="3600" w:hanging="360"/>
+      </w:pPr>
+      <w:rPr>
+        <w:rFonts w:ascii="Wingdings" w:hAnsi="Wingdings" w:hint="default"/>
+        <w:sz w:val="20"/>
+      </w:rPr>
+    </w:lvl>
+    <w:lvl w:ilvl="5" w:tentative="1">
+      <w:start w:val="1"/>
+      <w:numFmt w:val="bullet"/>
+      <w:lvlText w:val=""/>
+      <w:lvlJc w:val="left"/>
+      <w:pPr>
+        <w:tabs>
+          <w:tab w:val="num" w:pos="4320"/>
+        </w:tabs>
+        <w:ind w:left="4320" w:hanging="360"/>
+      </w:pPr>
+      <w:rPr>
+        <w:rFonts w:ascii="Wingdings" w:hAnsi="Wingdings" w:hint="default"/>
+        <w:sz w:val="20"/>
+      </w:rPr>
+    </w:lvl>
+    <w:lvl w:ilvl="6" w:tentative="1">
+      <w:start w:val="1"/>
+      <w:numFmt w:val="bullet"/>
+      <w:lvlText w:val=""/>
+      <w:lvlJc w:val="left"/>
+      <w:pPr>
+        <w:tabs>
+          <w:tab w:val="num" w:pos="5040"/>
+        </w:tabs>
+        <w:ind w:left="5040" w:hanging="360"/>
+      </w:pPr>
+      <w:rPr>
+        <w:rFonts w:ascii="Wingdings" w:hAnsi="Wingdings" w:hint="default"/>
+        <w:sz w:val="20"/>
+      </w:rPr>
+    </w:lvl>
+    <w:lvl w:ilvl="7" w:tentative="1">
+      <w:start w:val="1"/>
+      <w:numFmt w:val="bullet"/>
+      <w:lvlText w:val=""/>
+      <w:lvlJc w:val="left"/>
+      <w:pPr>
+        <w:tabs>
+          <w:tab w:val="num" w:pos="5760"/>
+        </w:tabs>
+        <w:ind w:left="5760" w:hanging="360"/>
+      </w:pPr>
+      <w:rPr>
+        <w:rFonts w:ascii="Wingdings" w:hAnsi="Wingdings" w:hint="default"/>
+        <w:sz w:val="20"/>
+      </w:rPr>
+    </w:lvl>
+    <w:lvl w:ilvl="8" w:tentative="1">
+      <w:start w:val="1"/>
+      <w:numFmt w:val="bullet"/>
+      <w:lvlText w:val=""/>
+      <w:lvlJc w:val="left"/>
+      <w:pPr>
+        <w:tabs>
+          <w:tab w:val="num" w:pos="6480"/>
+        </w:tabs>
+        <w:ind w:left="6480" w:hanging="360"/>
+      </w:pPr>
+      <w:rPr>
+        <w:rFonts w:ascii="Wingdings" w:hAnsi="Wingdings" w:hint="default"/>
+        <w:sz w:val="20"/>
+      </w:rPr>
+    </w:lvl>
+  </w:abstractNum>
+  <w:abstractNum w:abstractNumId="4">
     <w:nsid w:val="0FDD528B"/>
     <w:multiLevelType w:val="hybridMultilevel"/>
     <w:tmpl w:val="D548BCD6"/>
@@ -28372,7 +29961,7 @@
       </w:rPr>
     </w:lvl>
   </w:abstractNum>
-  <w:abstractNum w:abstractNumId="4">
+  <w:abstractNum w:abstractNumId="5">
     <w:nsid w:val="10D321DA"/>
     <w:multiLevelType w:val="hybridMultilevel"/>
     <w:tmpl w:val="DA6A8D7E"/>
@@ -28485,7 +30074,7 @@
       </w:rPr>
     </w:lvl>
   </w:abstractNum>
-  <w:abstractNum w:abstractNumId="5">
+  <w:abstractNum w:abstractNumId="6">
     <w:nsid w:val="16AC01CA"/>
     <w:multiLevelType w:val="hybridMultilevel"/>
     <w:tmpl w:val="BD5E62AE"/>
@@ -28598,7 +30187,7 @@
       </w:rPr>
     </w:lvl>
   </w:abstractNum>
-  <w:abstractNum w:abstractNumId="6">
+  <w:abstractNum w:abstractNumId="7">
     <w:nsid w:val="18DC6543"/>
     <w:multiLevelType w:val="hybridMultilevel"/>
     <w:tmpl w:val="EB2467FE"/>
@@ -28711,7 +30300,7 @@
       </w:rPr>
     </w:lvl>
   </w:abstractNum>
-  <w:abstractNum w:abstractNumId="7">
+  <w:abstractNum w:abstractNumId="8">
     <w:nsid w:val="1B0259C0"/>
     <w:multiLevelType w:val="hybridMultilevel"/>
     <w:tmpl w:val="D36EA142"/>
@@ -28824,7 +30413,7 @@
       </w:rPr>
     </w:lvl>
   </w:abstractNum>
-  <w:abstractNum w:abstractNumId="8">
+  <w:abstractNum w:abstractNumId="9">
     <w:nsid w:val="1C3B4014"/>
     <w:multiLevelType w:val="hybridMultilevel"/>
     <w:tmpl w:val="22BAA57C"/>
@@ -28937,7 +30526,7 @@
       </w:rPr>
     </w:lvl>
   </w:abstractNum>
-  <w:abstractNum w:abstractNumId="9">
+  <w:abstractNum w:abstractNumId="10">
     <w:nsid w:val="1F8A37A3"/>
     <w:multiLevelType w:val="hybridMultilevel"/>
     <w:tmpl w:val="2BE8B068"/>
@@ -29050,7 +30639,7 @@
       </w:rPr>
     </w:lvl>
   </w:abstractNum>
-  <w:abstractNum w:abstractNumId="10">
+  <w:abstractNum w:abstractNumId="11">
     <w:nsid w:val="20452946"/>
     <w:multiLevelType w:val="hybridMultilevel"/>
     <w:tmpl w:val="2270AB90"/>
@@ -29163,7 +30752,7 @@
       </w:rPr>
     </w:lvl>
   </w:abstractNum>
-  <w:abstractNum w:abstractNumId="11">
+  <w:abstractNum w:abstractNumId="12">
     <w:nsid w:val="21F61CA6"/>
     <w:multiLevelType w:val="hybridMultilevel"/>
     <w:tmpl w:val="8E7801D0"/>
@@ -29276,7 +30865,7 @@
       </w:rPr>
     </w:lvl>
   </w:abstractNum>
-  <w:abstractNum w:abstractNumId="12">
+  <w:abstractNum w:abstractNumId="13">
     <w:nsid w:val="266526B6"/>
     <w:multiLevelType w:val="hybridMultilevel"/>
     <w:tmpl w:val="B6CE8766"/>
@@ -29389,10 +30978,10 @@
       </w:rPr>
     </w:lvl>
   </w:abstractNum>
-  <w:abstractNum w:abstractNumId="13">
-    <w:nsid w:val="29DB73EF"/>
+  <w:abstractNum w:abstractNumId="14">
+    <w:nsid w:val="296A773E"/>
     <w:multiLevelType w:val="hybridMultilevel"/>
-    <w:tmpl w:val="DA9E6520"/>
+    <w:tmpl w:val="9418D428"/>
     <w:lvl w:ilvl="0" w:tplc="04090001">
       <w:start w:val="1"/>
       <w:numFmt w:val="bullet"/>
@@ -29414,7 +31003,7 @@
         <w:ind w:left="1440" w:hanging="360"/>
       </w:pPr>
       <w:rPr>
-        <w:rFonts w:ascii="Courier New" w:hAnsi="Courier New" w:cs="Courier New" w:hint="default"/>
+        <w:rFonts w:ascii="Courier New" w:hAnsi="Courier New" w:hint="default"/>
       </w:rPr>
     </w:lvl>
     <w:lvl w:ilvl="2" w:tplc="04090005" w:tentative="1">
@@ -29450,7 +31039,7 @@
         <w:ind w:left="3600" w:hanging="360"/>
       </w:pPr>
       <w:rPr>
-        <w:rFonts w:ascii="Courier New" w:hAnsi="Courier New" w:cs="Courier New" w:hint="default"/>
+        <w:rFonts w:ascii="Courier New" w:hAnsi="Courier New" w:hint="default"/>
       </w:rPr>
     </w:lvl>
     <w:lvl w:ilvl="5" w:tplc="04090005" w:tentative="1">
@@ -29486,6 +31075,119 @@
         <w:ind w:left="5760" w:hanging="360"/>
       </w:pPr>
       <w:rPr>
+        <w:rFonts w:ascii="Courier New" w:hAnsi="Courier New" w:hint="default"/>
+      </w:rPr>
+    </w:lvl>
+    <w:lvl w:ilvl="8" w:tplc="04090005" w:tentative="1">
+      <w:start w:val="1"/>
+      <w:numFmt w:val="bullet"/>
+      <w:lvlText w:val=""/>
+      <w:lvlJc w:val="left"/>
+      <w:pPr>
+        <w:ind w:left="6480" w:hanging="360"/>
+      </w:pPr>
+      <w:rPr>
+        <w:rFonts w:ascii="Wingdings" w:hAnsi="Wingdings" w:hint="default"/>
+      </w:rPr>
+    </w:lvl>
+  </w:abstractNum>
+  <w:abstractNum w:abstractNumId="15">
+    <w:nsid w:val="29DB73EF"/>
+    <w:multiLevelType w:val="hybridMultilevel"/>
+    <w:tmpl w:val="DA9E6520"/>
+    <w:lvl w:ilvl="0" w:tplc="04090001">
+      <w:start w:val="1"/>
+      <w:numFmt w:val="bullet"/>
+      <w:lvlText w:val=""/>
+      <w:lvlJc w:val="left"/>
+      <w:pPr>
+        <w:ind w:left="720" w:hanging="360"/>
+      </w:pPr>
+      <w:rPr>
+        <w:rFonts w:ascii="Symbol" w:hAnsi="Symbol" w:hint="default"/>
+      </w:rPr>
+    </w:lvl>
+    <w:lvl w:ilvl="1" w:tplc="04090003">
+      <w:start w:val="1"/>
+      <w:numFmt w:val="bullet"/>
+      <w:lvlText w:val="o"/>
+      <w:lvlJc w:val="left"/>
+      <w:pPr>
+        <w:ind w:left="1440" w:hanging="360"/>
+      </w:pPr>
+      <w:rPr>
+        <w:rFonts w:ascii="Courier New" w:hAnsi="Courier New" w:cs="Courier New" w:hint="default"/>
+      </w:rPr>
+    </w:lvl>
+    <w:lvl w:ilvl="2" w:tplc="04090005" w:tentative="1">
+      <w:start w:val="1"/>
+      <w:numFmt w:val="bullet"/>
+      <w:lvlText w:val=""/>
+      <w:lvlJc w:val="left"/>
+      <w:pPr>
+        <w:ind w:left="2160" w:hanging="360"/>
+      </w:pPr>
+      <w:rPr>
+        <w:rFonts w:ascii="Wingdings" w:hAnsi="Wingdings" w:hint="default"/>
+      </w:rPr>
+    </w:lvl>
+    <w:lvl w:ilvl="3" w:tplc="04090001" w:tentative="1">
+      <w:start w:val="1"/>
+      <w:numFmt w:val="bullet"/>
+      <w:lvlText w:val=""/>
+      <w:lvlJc w:val="left"/>
+      <w:pPr>
+        <w:ind w:left="2880" w:hanging="360"/>
+      </w:pPr>
+      <w:rPr>
+        <w:rFonts w:ascii="Symbol" w:hAnsi="Symbol" w:hint="default"/>
+      </w:rPr>
+    </w:lvl>
+    <w:lvl w:ilvl="4" w:tplc="04090003" w:tentative="1">
+      <w:start w:val="1"/>
+      <w:numFmt w:val="bullet"/>
+      <w:lvlText w:val="o"/>
+      <w:lvlJc w:val="left"/>
+      <w:pPr>
+        <w:ind w:left="3600" w:hanging="360"/>
+      </w:pPr>
+      <w:rPr>
+        <w:rFonts w:ascii="Courier New" w:hAnsi="Courier New" w:cs="Courier New" w:hint="default"/>
+      </w:rPr>
+    </w:lvl>
+    <w:lvl w:ilvl="5" w:tplc="04090005" w:tentative="1">
+      <w:start w:val="1"/>
+      <w:numFmt w:val="bullet"/>
+      <w:lvlText w:val=""/>
+      <w:lvlJc w:val="left"/>
+      <w:pPr>
+        <w:ind w:left="4320" w:hanging="360"/>
+      </w:pPr>
+      <w:rPr>
+        <w:rFonts w:ascii="Wingdings" w:hAnsi="Wingdings" w:hint="default"/>
+      </w:rPr>
+    </w:lvl>
+    <w:lvl w:ilvl="6" w:tplc="04090001" w:tentative="1">
+      <w:start w:val="1"/>
+      <w:numFmt w:val="bullet"/>
+      <w:lvlText w:val=""/>
+      <w:lvlJc w:val="left"/>
+      <w:pPr>
+        <w:ind w:left="5040" w:hanging="360"/>
+      </w:pPr>
+      <w:rPr>
+        <w:rFonts w:ascii="Symbol" w:hAnsi="Symbol" w:hint="default"/>
+      </w:rPr>
+    </w:lvl>
+    <w:lvl w:ilvl="7" w:tplc="04090003" w:tentative="1">
+      <w:start w:val="1"/>
+      <w:numFmt w:val="bullet"/>
+      <w:lvlText w:val="o"/>
+      <w:lvlJc w:val="left"/>
+      <w:pPr>
+        <w:ind w:left="5760" w:hanging="360"/>
+      </w:pPr>
+      <w:rPr>
         <w:rFonts w:ascii="Courier New" w:hAnsi="Courier New" w:cs="Courier New" w:hint="default"/>
       </w:rPr>
     </w:lvl>
@@ -29502,7 +31204,7 @@
       </w:rPr>
     </w:lvl>
   </w:abstractNum>
-  <w:abstractNum w:abstractNumId="14">
+  <w:abstractNum w:abstractNumId="16">
     <w:nsid w:val="2F9E6CBC"/>
     <w:multiLevelType w:val="hybridMultilevel"/>
     <w:tmpl w:val="4AB6B8A0"/>
@@ -29615,7 +31317,7 @@
       </w:rPr>
     </w:lvl>
   </w:abstractNum>
-  <w:abstractNum w:abstractNumId="15">
+  <w:abstractNum w:abstractNumId="17">
     <w:nsid w:val="31083F48"/>
     <w:multiLevelType w:val="hybridMultilevel"/>
     <w:tmpl w:val="C9F684DA"/>
@@ -29728,7 +31430,7 @@
       </w:rPr>
     </w:lvl>
   </w:abstractNum>
-  <w:abstractNum w:abstractNumId="16">
+  <w:abstractNum w:abstractNumId="18">
     <w:nsid w:val="36CC7682"/>
     <w:multiLevelType w:val="hybridMultilevel"/>
     <w:tmpl w:val="5E542024"/>
@@ -29841,7 +31543,7 @@
       </w:rPr>
     </w:lvl>
   </w:abstractNum>
-  <w:abstractNum w:abstractNumId="17">
+  <w:abstractNum w:abstractNumId="19">
     <w:nsid w:val="39286B31"/>
     <w:multiLevelType w:val="hybridMultilevel"/>
     <w:tmpl w:val="12743030"/>
@@ -29954,7 +31656,7 @@
       </w:rPr>
     </w:lvl>
   </w:abstractNum>
-  <w:abstractNum w:abstractNumId="18">
+  <w:abstractNum w:abstractNumId="20">
     <w:nsid w:val="3B957977"/>
     <w:multiLevelType w:val="hybridMultilevel"/>
     <w:tmpl w:val="4BFC555A"/>
@@ -30067,7 +31769,7 @@
       </w:rPr>
     </w:lvl>
   </w:abstractNum>
-  <w:abstractNum w:abstractNumId="19">
+  <w:abstractNum w:abstractNumId="21">
     <w:nsid w:val="3CCD51F4"/>
     <w:multiLevelType w:val="hybridMultilevel"/>
     <w:tmpl w:val="9014E5E0"/>
@@ -30180,7 +31882,7 @@
       </w:rPr>
     </w:lvl>
   </w:abstractNum>
-  <w:abstractNum w:abstractNumId="20">
+  <w:abstractNum w:abstractNumId="22">
     <w:nsid w:val="40A23549"/>
     <w:multiLevelType w:val="hybridMultilevel"/>
     <w:tmpl w:val="D4984556"/>
@@ -30293,7 +31995,7 @@
       </w:rPr>
     </w:lvl>
   </w:abstractNum>
-  <w:abstractNum w:abstractNumId="21">
+  <w:abstractNum w:abstractNumId="23">
     <w:nsid w:val="46EA3C1C"/>
     <w:multiLevelType w:val="hybridMultilevel"/>
     <w:tmpl w:val="604E0FB4"/>
@@ -30406,7 +32108,7 @@
       </w:rPr>
     </w:lvl>
   </w:abstractNum>
-  <w:abstractNum w:abstractNumId="22">
+  <w:abstractNum w:abstractNumId="24">
     <w:nsid w:val="4A15552B"/>
     <w:multiLevelType w:val="hybridMultilevel"/>
     <w:tmpl w:val="46A477B6"/>
@@ -30519,7 +32221,7 @@
       </w:rPr>
     </w:lvl>
   </w:abstractNum>
-  <w:abstractNum w:abstractNumId="23">
+  <w:abstractNum w:abstractNumId="25">
     <w:nsid w:val="4C510A59"/>
     <w:multiLevelType w:val="multilevel"/>
     <w:tmpl w:val="61DA6806"/>
@@ -30570,7 +32272,7 @@
       <w:lvlJc w:val="left"/>
     </w:lvl>
   </w:abstractNum>
-  <w:abstractNum w:abstractNumId="24">
+  <w:abstractNum w:abstractNumId="26">
     <w:nsid w:val="4E6D5F45"/>
     <w:multiLevelType w:val="hybridMultilevel"/>
     <w:tmpl w:val="5B007ED6"/>
@@ -30683,7 +32385,7 @@
       </w:rPr>
     </w:lvl>
   </w:abstractNum>
-  <w:abstractNum w:abstractNumId="25">
+  <w:abstractNum w:abstractNumId="27">
     <w:nsid w:val="524B50F9"/>
     <w:multiLevelType w:val="multilevel"/>
     <w:tmpl w:val="47BED0B8"/>
@@ -30734,7 +32436,7 @@
       <w:lvlJc w:val="left"/>
     </w:lvl>
   </w:abstractNum>
-  <w:abstractNum w:abstractNumId="26">
+  <w:abstractNum w:abstractNumId="28">
     <w:nsid w:val="587E230F"/>
     <w:multiLevelType w:val="hybridMultilevel"/>
     <w:tmpl w:val="68F86448"/>
@@ -30847,7 +32549,7 @@
       </w:rPr>
     </w:lvl>
   </w:abstractNum>
-  <w:abstractNum w:abstractNumId="27">
+  <w:abstractNum w:abstractNumId="29">
     <w:nsid w:val="5A6B7DA0"/>
     <w:multiLevelType w:val="hybridMultilevel"/>
     <w:tmpl w:val="4BD6CE72"/>
@@ -30960,7 +32662,7 @@
       </w:rPr>
     </w:lvl>
   </w:abstractNum>
-  <w:abstractNum w:abstractNumId="28">
+  <w:abstractNum w:abstractNumId="30">
     <w:nsid w:val="5B11529E"/>
     <w:multiLevelType w:val="hybridMultilevel"/>
     <w:tmpl w:val="8BEEB6B8"/>
@@ -31073,7 +32775,7 @@
       </w:rPr>
     </w:lvl>
   </w:abstractNum>
-  <w:abstractNum w:abstractNumId="29">
+  <w:abstractNum w:abstractNumId="31">
     <w:nsid w:val="5B161225"/>
     <w:multiLevelType w:val="hybridMultilevel"/>
     <w:tmpl w:val="AC5CC6D8"/>
@@ -31186,7 +32888,7 @@
       </w:rPr>
     </w:lvl>
   </w:abstractNum>
-  <w:abstractNum w:abstractNumId="30">
+  <w:abstractNum w:abstractNumId="32">
     <w:nsid w:val="5BE51FDD"/>
     <w:multiLevelType w:val="hybridMultilevel"/>
     <w:tmpl w:val="3806C92C"/>
@@ -31299,7 +33001,7 @@
       </w:rPr>
     </w:lvl>
   </w:abstractNum>
-  <w:abstractNum w:abstractNumId="31">
+  <w:abstractNum w:abstractNumId="33">
     <w:nsid w:val="63435338"/>
     <w:multiLevelType w:val="hybridMultilevel"/>
     <w:tmpl w:val="C14AD70E"/>
@@ -31412,7 +33114,7 @@
       </w:rPr>
     </w:lvl>
   </w:abstractNum>
-  <w:abstractNum w:abstractNumId="32">
+  <w:abstractNum w:abstractNumId="34">
     <w:nsid w:val="64A55E2E"/>
     <w:multiLevelType w:val="hybridMultilevel"/>
     <w:tmpl w:val="A38EFFE2"/>
@@ -31525,7 +33227,7 @@
       </w:rPr>
     </w:lvl>
   </w:abstractNum>
-  <w:abstractNum w:abstractNumId="33">
+  <w:abstractNum w:abstractNumId="35">
     <w:nsid w:val="65BD47BC"/>
     <w:multiLevelType w:val="hybridMultilevel"/>
     <w:tmpl w:val="77487CA2"/>
@@ -31638,7 +33340,7 @@
       </w:rPr>
     </w:lvl>
   </w:abstractNum>
-  <w:abstractNum w:abstractNumId="34">
+  <w:abstractNum w:abstractNumId="36">
     <w:nsid w:val="6E575065"/>
     <w:multiLevelType w:val="hybridMultilevel"/>
     <w:tmpl w:val="F266CA3E"/>
@@ -31751,7 +33453,7 @@
       </w:rPr>
     </w:lvl>
   </w:abstractNum>
-  <w:abstractNum w:abstractNumId="35">
+  <w:abstractNum w:abstractNumId="37">
     <w:nsid w:val="718F5395"/>
     <w:multiLevelType w:val="hybridMultilevel"/>
     <w:tmpl w:val="8D4E5850"/>
@@ -31865,112 +33567,118 @@
     </w:lvl>
   </w:abstractNum>
   <w:num w:numId="1">
-    <w:abstractNumId w:val="9"/>
+    <w:abstractNumId w:val="10"/>
   </w:num>
   <w:num w:numId="2">
+    <w:abstractNumId w:val="34"/>
+  </w:num>
+  <w:num w:numId="3">
+    <w:abstractNumId w:val="8"/>
+  </w:num>
+  <w:num w:numId="4">
     <w:abstractNumId w:val="32"/>
   </w:num>
-  <w:num w:numId="3">
-    <w:abstractNumId w:val="7"/>
-  </w:num>
-  <w:num w:numId="4">
-    <w:abstractNumId w:val="30"/>
-  </w:num>
   <w:num w:numId="5">
-    <w:abstractNumId w:val="26"/>
+    <w:abstractNumId w:val="28"/>
   </w:num>
   <w:num w:numId="6">
-    <w:abstractNumId w:val="10"/>
+    <w:abstractNumId w:val="11"/>
   </w:num>
   <w:num w:numId="7">
     <w:abstractNumId w:val="0"/>
   </w:num>
   <w:num w:numId="8">
-    <w:abstractNumId w:val="33"/>
+    <w:abstractNumId w:val="35"/>
   </w:num>
   <w:num w:numId="9">
-    <w:abstractNumId w:val="35"/>
+    <w:abstractNumId w:val="37"/>
   </w:num>
   <w:num w:numId="10">
-    <w:abstractNumId w:val="11"/>
+    <w:abstractNumId w:val="12"/>
   </w:num>
   <w:num w:numId="11">
-    <w:abstractNumId w:val="34"/>
+    <w:abstractNumId w:val="36"/>
   </w:num>
   <w:num w:numId="12">
-    <w:abstractNumId w:val="20"/>
+    <w:abstractNumId w:val="22"/>
   </w:num>
   <w:num w:numId="13">
-    <w:abstractNumId w:val="16"/>
+    <w:abstractNumId w:val="18"/>
   </w:num>
   <w:num w:numId="14">
+    <w:abstractNumId w:val="21"/>
+  </w:num>
+  <w:num w:numId="15">
+    <w:abstractNumId w:val="9"/>
+  </w:num>
+  <w:num w:numId="16">
+    <w:abstractNumId w:val="29"/>
+  </w:num>
+  <w:num w:numId="17">
+    <w:abstractNumId w:val="30"/>
+  </w:num>
+  <w:num w:numId="18">
     <w:abstractNumId w:val="19"/>
   </w:num>
-  <w:num w:numId="15">
-    <w:abstractNumId w:val="8"/>
-  </w:num>
-  <w:num w:numId="16">
-    <w:abstractNumId w:val="27"/>
-  </w:num>
-  <w:num w:numId="17">
-    <w:abstractNumId w:val="28"/>
-  </w:num>
-  <w:num w:numId="18">
-    <w:abstractNumId w:val="17"/>
-  </w:num>
   <w:num w:numId="19">
-    <w:abstractNumId w:val="14"/>
+    <w:abstractNumId w:val="16"/>
   </w:num>
   <w:num w:numId="20">
     <w:abstractNumId w:val="2"/>
   </w:num>
   <w:num w:numId="21">
-    <w:abstractNumId w:val="4"/>
+    <w:abstractNumId w:val="5"/>
   </w:num>
   <w:num w:numId="22">
-    <w:abstractNumId w:val="15"/>
+    <w:abstractNumId w:val="17"/>
   </w:num>
   <w:num w:numId="23">
     <w:abstractNumId w:val="1"/>
   </w:num>
   <w:num w:numId="24">
+    <w:abstractNumId w:val="25"/>
+  </w:num>
+  <w:num w:numId="25">
+    <w:abstractNumId w:val="27"/>
+  </w:num>
+  <w:num w:numId="26">
     <w:abstractNumId w:val="23"/>
   </w:num>
-  <w:num w:numId="25">
-    <w:abstractNumId w:val="25"/>
-  </w:num>
-  <w:num w:numId="26">
-    <w:abstractNumId w:val="21"/>
-  </w:num>
   <w:num w:numId="27">
-    <w:abstractNumId w:val="5"/>
+    <w:abstractNumId w:val="6"/>
   </w:num>
   <w:num w:numId="28">
+    <w:abstractNumId w:val="15"/>
+  </w:num>
+  <w:num w:numId="29">
+    <w:abstractNumId w:val="20"/>
+  </w:num>
+  <w:num w:numId="30">
+    <w:abstractNumId w:val="7"/>
+  </w:num>
+  <w:num w:numId="31">
+    <w:abstractNumId w:val="4"/>
+  </w:num>
+  <w:num w:numId="32">
+    <w:abstractNumId w:val="24"/>
+  </w:num>
+  <w:num w:numId="33">
     <w:abstractNumId w:val="13"/>
   </w:num>
-  <w:num w:numId="29">
-    <w:abstractNumId w:val="18"/>
+  <w:num w:numId="34">
+    <w:abstractNumId w:val="33"/>
   </w:num>
-  <w:num w:numId="30">
-    <w:abstractNumId w:val="6"/>
+  <w:num w:numId="35">
+    <w:abstractNumId w:val="26"/>
   </w:num>
-  <w:num w:numId="31">
-    <w:abstractNumId w:val="3"/>
-  </w:num>
-  <w:num w:numId="32">
-    <w:abstractNumId w:val="22"/>
-  </w:num>
-  <w:num w:numId="33">
-    <w:abstractNumId w:val="12"/>
-  </w:num>
-  <w:num w:numId="34">
+  <w:num w:numId="36">
     <w:abstractNumId w:val="31"/>
   </w:num>
-  <w:num w:numId="35">
-    <w:abstractNumId w:val="24"/>
+  <w:num w:numId="37">
+    <w:abstractNumId w:val="14"/>
   </w:num>
-  <w:num w:numId="36">
-    <w:abstractNumId w:val="29"/>
+  <w:num w:numId="38">
+    <w:abstractNumId w:val="3"/>
   </w:num>
 </w:numbering>
 </file>
@@ -32565,6 +34273,25 @@
       <w:b/>
       <w:bCs/>
       <w:color w:val="4F81BD" w:themeColor="accent1"/>
+    </w:rPr>
+  </w:style>
+  <w:style w:type="paragraph" w:styleId="Caption">
+    <w:name w:val="caption"/>
+    <w:basedOn w:val="Normal"/>
+    <w:next w:val="Normal"/>
+    <w:uiPriority w:val="35"/>
+    <w:unhideWhenUsed/>
+    <w:qFormat/>
+    <w:rsid w:val="00DB5DEF"/>
+    <w:pPr>
+      <w:spacing w:after="200"/>
+    </w:pPr>
+    <w:rPr>
+      <w:b/>
+      <w:bCs/>
+      <w:color w:val="4F81BD" w:themeColor="accent1"/>
+      <w:sz w:val="18"/>
+      <w:szCs w:val="18"/>
     </w:rPr>
   </w:style>
 </w:styles>
@@ -33162,6 +34889,25 @@
       <w:color w:val="4F81BD" w:themeColor="accent1"/>
     </w:rPr>
   </w:style>
+  <w:style w:type="paragraph" w:styleId="Caption">
+    <w:name w:val="caption"/>
+    <w:basedOn w:val="Normal"/>
+    <w:next w:val="Normal"/>
+    <w:uiPriority w:val="35"/>
+    <w:unhideWhenUsed/>
+    <w:qFormat/>
+    <w:rsid w:val="00DB5DEF"/>
+    <w:pPr>
+      <w:spacing w:after="200"/>
+    </w:pPr>
+    <w:rPr>
+      <w:b/>
+      <w:bCs/>
+      <w:color w:val="4F81BD" w:themeColor="accent1"/>
+      <w:sz w:val="18"/>
+      <w:szCs w:val="18"/>
+    </w:rPr>
+  </w:style>
 </w:styles>
 </file>
 
@@ -33490,7 +35236,7 @@
 </file>
 
 <file path=customXml/itemProps1.xml><?xml version="1.0" encoding="utf-8"?>
-<ds:datastoreItem xmlns:ds="http://schemas.openxmlformats.org/officeDocument/2006/customXml" ds:itemID="{0F76718A-3783-CA48-A3B3-66312B6FC708}">
+<ds:datastoreItem xmlns:ds="http://schemas.openxmlformats.org/officeDocument/2006/customXml" ds:itemID="{5FD6C9D4-92F2-1F4B-B520-1875B934ABC8}">
   <ds:schemaRefs>
     <ds:schemaRef ds:uri="http://schemas.openxmlformats.org/officeDocument/2006/bibliography"/>
   </ds:schemaRefs>

</xml_diff>